<commit_message>
Messprotokoll für Sitzung 10.3.16
V0 (Dario) korrekt
V1 (erster Versuch) noch unbrauchbar
</commit_message>
<xml_diff>
--- a/Messung_Energie_Sensortag/Messprotokoll_Energie_Sensortag.docx
+++ b/Messung_Energie_Sensortag/Messprotokoll_Energie_Sensortag.docx
@@ -29,20 +29,27 @@
           <w:b/>
           <w:sz w:val="32"/>
         </w:rPr>
-        <w:t xml:space="preserve"> </w:t>
+        <w:t>:</w:t>
       </w:r>
       <w:r>
         <w:rPr>
           <w:b/>
           <w:sz w:val="32"/>
         </w:rPr>
-        <w:t xml:space="preserve">Energiemessung </w:t>
+        <w:t xml:space="preserve"> </w:t>
       </w:r>
       <w:r>
         <w:rPr>
           <w:b/>
           <w:sz w:val="32"/>
         </w:rPr>
+        <w:t xml:space="preserve">Energiemessung </w:t>
+      </w:r>
+      <w:r>
+        <w:rPr>
+          <w:b/>
+          <w:sz w:val="32"/>
+        </w:rPr>
         <w:t>Sensortag</w:t>
       </w:r>
     </w:p>
@@ -55,13 +62,22 @@
       </w:r>
       <w:r>
         <w:br/>
-        <w:t>Messdatum:</w:t>
+        <w:t>Messdat</w:t>
+      </w:r>
+      <w:r>
+        <w:t>en</w:t>
+      </w:r>
+      <w:r>
+        <w:t>:</w:t>
       </w:r>
       <w:r>
         <w:t xml:space="preserve"> </w:t>
       </w:r>
       <w:r>
-        <w:t>9.3.16</w:t>
+        <w:t>10</w:t>
+      </w:r>
+      <w:r>
+        <w:t>.3.16</w:t>
       </w:r>
     </w:p>
     <w:p>
@@ -74,42 +90,105 @@
     </w:p>
     <w:p>
       <w:r>
-        <w:t>Die Firmware der Projektarbeit verbraucht zu viel Energie. (nachmessen).</w:t>
+        <w:t>Die</w:t>
+      </w:r>
+      <w:r>
+        <w:t xml:space="preserve"> Firmware</w:t>
+      </w:r>
+      <w:r>
+        <w:t>entwicklung wird begleitete von</w:t>
+      </w:r>
+      <w:r>
+        <w:t xml:space="preserve"> Energieverbrauch</w:t>
+      </w:r>
+      <w:r>
+        <w:t xml:space="preserve">-Messungen. Das Ziel sind Ergebnisse im Sendemodus </w:t>
+      </w:r>
+      <w:r>
+        <w:t>unteren m</w:t>
+      </w:r>
+      <w:r>
+        <w:t>Watt-Bereich</w:t>
+      </w:r>
+      <w:r>
+        <w:t>.</w:t>
+      </w:r>
+    </w:p>
+    <w:p/>
+    <w:p>
+      <w:pPr>
+        <w:pStyle w:val="berschrift2"/>
+      </w:pPr>
+      <w:r>
+        <w:t>Versionen der Firmware</w:t>
+      </w:r>
+    </w:p>
+    <w:p>
+      <w:r>
+        <w:t>V0:</w:t>
       </w:r>
       <w:r>
         <w:br/>
-        <w:t>Deshalb eine Simple Datenvariante von Dario, die nur 6 um verbraucht.</w:t>
-      </w:r>
-    </w:p>
-    <w:p>
-      <w:r>
-        <w:t xml:space="preserve">Ziel: Periodisch zur </w:t>
-      </w:r>
-      <w:proofErr w:type="spellStart"/>
-      <w:r>
-        <w:t>Firmwareentwicklung</w:t>
-      </w:r>
-      <w:proofErr w:type="spellEnd"/>
-      <w:r>
-        <w:t xml:space="preserve"> den Energieverbrauch messen.</w:t>
+        <w:t xml:space="preserve">Programm </w:t>
+      </w:r>
+      <w:r>
+        <w:t>Simple</w:t>
+      </w:r>
+      <w:r>
+        <w:t>Broadcast</w:t>
+      </w:r>
+      <w:r>
+        <w:t>BLE</w:t>
+      </w:r>
+      <w:r>
+        <w:t xml:space="preserve"> von </w:t>
+      </w:r>
+      <w:r>
+        <w:t>Dario Dündars</w:t>
+      </w:r>
+      <w:r>
+        <w:t xml:space="preserve">: </w:t>
+      </w:r>
+      <w:r>
+        <w:t>A</w:t>
+      </w:r>
+      <w:r>
+        <w:t xml:space="preserve">uf Knopfdruck </w:t>
+      </w:r>
+      <w:r>
+        <w:t>werden drei BLE-Packete sendet</w:t>
       </w:r>
       <w:r>
         <w:br/>
-        <w:t xml:space="preserve">Ziel: Vom </w:t>
-      </w:r>
-      <w:proofErr w:type="spellStart"/>
-      <w:r>
-        <w:t>Idlemodus</w:t>
-      </w:r>
-      <w:proofErr w:type="spellEnd"/>
-      <w:r>
-        <w:t xml:space="preserve"> in den Standby </w:t>
-      </w:r>
-      <w:proofErr w:type="spellStart"/>
-      <w:r>
-        <w:t>modus</w:t>
-      </w:r>
-      <w:proofErr w:type="spellEnd"/>
+      </w:r>
+      <w:r>
+        <w:br/>
+      </w:r>
+      <w:r>
+        <w:t>V1:</w:t>
+      </w:r>
+      <w:r>
+        <w:br/>
+        <w:t>Einbauen des</w:t>
+      </w:r>
+      <w:r>
+        <w:t xml:space="preserve"> Code</w:t>
+      </w:r>
+      <w:r>
+        <w:t>s</w:t>
+      </w:r>
+      <w:r>
+        <w:t xml:space="preserve"> der </w:t>
+      </w:r>
+      <w:r>
+        <w:t>Machbarkeitssstudie</w:t>
+      </w:r>
+      <w:r>
+        <w:t xml:space="preserve"> in Darios SimpleBLE. Ein Board-IO wird abgefragt. Dazwischen fällt die MCU in </w:t>
+      </w:r>
+      <w:r>
+        <w:t>IDLE mode.</w:t>
+      </w:r>
     </w:p>
     <w:p/>
     <w:p>
@@ -125,132 +204,1371 @@
         <w:pStyle w:val="berschrift3"/>
       </w:pPr>
       <w:r>
-        <w:t>Bemerkungen</w:t>
+        <w:t>Bemerkung</w:t>
+      </w:r>
+    </w:p>
+    <w:p>
+      <w:r>
+        <w:t>Die</w:t>
+      </w:r>
+      <w:r>
+        <w:t xml:space="preserve"> Referenzspannung</w:t>
+      </w:r>
+      <w:r>
+        <w:t xml:space="preserve"> der Messungen ist 2.2 V, die der eingestellten V ULP LDO auf dem</w:t>
+      </w:r>
+      <w:r>
+        <w:t xml:space="preserve"> E</w:t>
+      </w:r>
+      <w:r>
+        <w:t>M-Board entspricht.</w:t>
+      </w:r>
+      <w:r>
+        <w:t xml:space="preserve"> EM8500 </w:t>
+      </w:r>
+      <w:r>
+        <w:t xml:space="preserve">regelt </w:t>
+      </w:r>
+      <w:r>
+        <w:t xml:space="preserve">den Ausgang, </w:t>
+      </w:r>
+      <w:r>
+        <w:t>sobald das Applikati</w:t>
+      </w:r>
+      <w:r>
+        <w:t xml:space="preserve">ons-Maxium, 3.8 V erreicht ist auf diese Ausgangsspannung. </w:t>
+      </w:r>
+      <w:r>
+        <w:t xml:space="preserve">Vor diesem Regeleingriff steigt die Spannung von 1.8 V </w:t>
+      </w:r>
+      <w:r>
+        <w:t>zum Applikations-Maximum</w:t>
+      </w:r>
+      <w:r>
+        <w:t>.</w:t>
+      </w:r>
+    </w:p>
+    <w:p>
+      <w:pPr>
+        <w:pStyle w:val="berschrift3"/>
+      </w:pPr>
+      <w:r>
+        <w:t>Vorgehen</w:t>
+      </w:r>
+    </w:p>
+    <w:p>
+      <w:pPr>
+        <w:pStyle w:val="Listenabsatz"/>
+        <w:numPr>
+          <w:ilvl w:val="0"/>
+          <w:numId w:val="3"/>
+        </w:numPr>
+      </w:pPr>
+      <w:r>
+        <w:t>Der Power-Analyser wird als Spannungsquelle mit 2.2 V eingestellt. Getriggert wird auf den Strom, der bei einem Refreshzyklus und beim Senden von Daten ansteigt.</w:t>
+      </w:r>
+    </w:p>
+    <w:p>
+      <w:pPr>
+        <w:pStyle w:val="Listenabsatz"/>
+        <w:numPr>
+          <w:ilvl w:val="0"/>
+          <w:numId w:val="3"/>
+        </w:numPr>
+      </w:pPr>
+      <w:r>
+        <w:t>Um die Genauigkeit zu erhöhen, wird  mit 4 Messleitungen direkt am Sensortag gemessen.</w:t>
+      </w:r>
+    </w:p>
+    <w:p>
+      <w:pPr>
+        <w:pStyle w:val="Listenabsatz"/>
+        <w:numPr>
+          <w:ilvl w:val="0"/>
+          <w:numId w:val="3"/>
+        </w:numPr>
+      </w:pPr>
+      <w:r>
+        <w:t xml:space="preserve">Der Reed-Relais-Impuls wird manuell </w:t>
+      </w:r>
+      <w:r>
+        <w:t>über den Schalter an einer 1.5 V-Batterie ausgelöst</w:t>
+      </w:r>
+    </w:p>
+    <w:p>
+      <w:pPr>
+        <w:pStyle w:val="Listenabsatz"/>
+      </w:pPr>
+    </w:p>
+    <w:p>
+      <w:pPr>
+        <w:pStyle w:val="berschrift2"/>
+      </w:pPr>
+      <w:r>
+        <w:t>3 Ergebnis</w:t>
+      </w:r>
+      <w:r>
+        <w:br/>
+      </w:r>
+    </w:p>
+    <w:tbl>
+      <w:tblPr>
+        <w:tblStyle w:val="Tabellenraster"/>
+        <w:tblW w:w="9209" w:type="dxa"/>
+        <w:tblLook w:val="04A0" w:firstRow="1" w:lastRow="0" w:firstColumn="1" w:lastColumn="0" w:noHBand="0" w:noVBand="1"/>
+      </w:tblPr>
+      <w:tblGrid>
+        <w:gridCol w:w="988"/>
+        <w:gridCol w:w="992"/>
+        <w:gridCol w:w="1417"/>
+        <w:gridCol w:w="1560"/>
+        <w:gridCol w:w="708"/>
+        <w:gridCol w:w="1843"/>
+        <w:gridCol w:w="1701"/>
+      </w:tblGrid>
+      <w:tr>
+        <w:tc>
+          <w:tcPr>
+            <w:tcW w:w="988" w:type="dxa"/>
+          </w:tcPr>
+          <w:p>
+            <w:r>
+              <w:t>Version</w:t>
+            </w:r>
+          </w:p>
+        </w:tc>
+        <w:tc>
+          <w:tcPr>
+            <w:tcW w:w="992" w:type="dxa"/>
+          </w:tcPr>
+          <w:p>
+            <w:r>
+              <w:t>Datum</w:t>
+            </w:r>
+          </w:p>
+        </w:tc>
+        <w:tc>
+          <w:tcPr>
+            <w:tcW w:w="1417" w:type="dxa"/>
+          </w:tcPr>
+          <w:p>
+            <w:r>
+              <w:t>IO Abfrage</w:t>
+            </w:r>
+          </w:p>
+        </w:tc>
+        <w:tc>
+          <w:tcPr>
+            <w:tcW w:w="1560" w:type="dxa"/>
+          </w:tcPr>
+          <w:p>
+            <w:r>
+              <w:t>Standby-Mode</w:t>
+            </w:r>
+          </w:p>
+        </w:tc>
+        <w:tc>
+          <w:tcPr>
+            <w:tcW w:w="708" w:type="dxa"/>
+          </w:tcPr>
+          <w:p>
+            <w:r>
+              <w:t>SPI</w:t>
+            </w:r>
+          </w:p>
+        </w:tc>
+        <w:tc>
+          <w:tcPr>
+            <w:tcW w:w="1843" w:type="dxa"/>
+          </w:tcPr>
+          <w:p>
+            <w:r>
+              <w:t>Leistung Stand by</w:t>
+            </w:r>
+          </w:p>
+        </w:tc>
+        <w:tc>
+          <w:tcPr>
+            <w:tcW w:w="1701" w:type="dxa"/>
+          </w:tcPr>
+          <w:p>
+            <w:r>
+              <w:t>Leistung Senden</w:t>
+            </w:r>
+          </w:p>
+        </w:tc>
+      </w:tr>
+      <w:tr>
+        <w:tc>
+          <w:tcPr>
+            <w:tcW w:w="988" w:type="dxa"/>
+          </w:tcPr>
+          <w:p>
+            <w:r>
+              <w:t>V0</w:t>
+            </w:r>
+          </w:p>
+        </w:tc>
+        <w:tc>
+          <w:tcPr>
+            <w:tcW w:w="992" w:type="dxa"/>
+          </w:tcPr>
+          <w:p>
+            <w:r>
+              <w:t>10.3.16</w:t>
+            </w:r>
+          </w:p>
+        </w:tc>
+        <w:tc>
+          <w:tcPr>
+            <w:tcW w:w="1417" w:type="dxa"/>
+          </w:tcPr>
+          <w:p>
+            <w:r>
+              <w:t>Nein</w:t>
+            </w:r>
+          </w:p>
+        </w:tc>
+        <w:tc>
+          <w:tcPr>
+            <w:tcW w:w="1560" w:type="dxa"/>
+          </w:tcPr>
+          <w:p>
+            <w:r>
+              <w:t>JA</w:t>
+            </w:r>
+          </w:p>
+        </w:tc>
+        <w:tc>
+          <w:tcPr>
+            <w:tcW w:w="708" w:type="dxa"/>
+          </w:tcPr>
+          <w:p>
+            <w:r>
+              <w:t>Nein</w:t>
+            </w:r>
+          </w:p>
+        </w:tc>
+        <w:tc>
+          <w:tcPr>
+            <w:tcW w:w="1843" w:type="dxa"/>
+          </w:tcPr>
+          <w:p>
+            <w:r>
+              <w:t xml:space="preserve">8.3 </w:t>
+            </w:r>
+            <w:r>
+              <w:t>μW</w:t>
+            </w:r>
+          </w:p>
+        </w:tc>
+        <w:tc>
+          <w:tcPr>
+            <w:tcW w:w="1701" w:type="dxa"/>
+          </w:tcPr>
+          <w:p>
+            <w:r>
+              <w:t>11 mW</w:t>
+            </w:r>
+          </w:p>
+        </w:tc>
+      </w:tr>
+      <w:tr>
+        <w:tc>
+          <w:tcPr>
+            <w:tcW w:w="988" w:type="dxa"/>
+          </w:tcPr>
+          <w:p>
+            <w:r>
+              <w:t>V1</w:t>
+            </w:r>
+          </w:p>
+        </w:tc>
+        <w:tc>
+          <w:tcPr>
+            <w:tcW w:w="992" w:type="dxa"/>
+          </w:tcPr>
+          <w:p>
+            <w:r>
+              <w:t>10.3.16</w:t>
+            </w:r>
+          </w:p>
+        </w:tc>
+        <w:tc>
+          <w:tcPr>
+            <w:tcW w:w="1417" w:type="dxa"/>
+          </w:tcPr>
+          <w:p>
+            <w:r>
+              <w:t>JA</w:t>
+            </w:r>
+          </w:p>
+        </w:tc>
+        <w:tc>
+          <w:tcPr>
+            <w:tcW w:w="1560" w:type="dxa"/>
+          </w:tcPr>
+          <w:p>
+            <w:r>
+              <w:t>Nein</w:t>
+            </w:r>
+          </w:p>
+        </w:tc>
+        <w:tc>
+          <w:tcPr>
+            <w:tcW w:w="708" w:type="dxa"/>
+          </w:tcPr>
+          <w:p>
+            <w:r>
+              <w:t>Nein</w:t>
+            </w:r>
+          </w:p>
+        </w:tc>
+        <w:tc>
+          <w:tcPr>
+            <w:tcW w:w="1843" w:type="dxa"/>
+          </w:tcPr>
+          <w:p>
+            <w:r>
+              <w:t>2.6 mW</w:t>
+            </w:r>
+          </w:p>
+        </w:tc>
+        <w:tc>
+          <w:tcPr>
+            <w:tcW w:w="1701" w:type="dxa"/>
+          </w:tcPr>
+          <w:p>
+            <w:r>
+              <w:t xml:space="preserve"> - </w:t>
+            </w:r>
+            <w:bookmarkStart w:id="0" w:name="_GoBack"/>
+            <w:bookmarkEnd w:id="0"/>
+          </w:p>
+        </w:tc>
+      </w:tr>
+      <w:tr>
+        <w:tc>
+          <w:tcPr>
+            <w:tcW w:w="988" w:type="dxa"/>
+          </w:tcPr>
+          <w:p/>
+        </w:tc>
+        <w:tc>
+          <w:tcPr>
+            <w:tcW w:w="992" w:type="dxa"/>
+          </w:tcPr>
+          <w:p/>
+        </w:tc>
+        <w:tc>
+          <w:tcPr>
+            <w:tcW w:w="1417" w:type="dxa"/>
+          </w:tcPr>
+          <w:p/>
+        </w:tc>
+        <w:tc>
+          <w:tcPr>
+            <w:tcW w:w="1560" w:type="dxa"/>
+          </w:tcPr>
+          <w:p/>
+        </w:tc>
+        <w:tc>
+          <w:tcPr>
+            <w:tcW w:w="708" w:type="dxa"/>
+          </w:tcPr>
+          <w:p/>
+        </w:tc>
+        <w:tc>
+          <w:tcPr>
+            <w:tcW w:w="1843" w:type="dxa"/>
+          </w:tcPr>
+          <w:p/>
+        </w:tc>
+        <w:tc>
+          <w:tcPr>
+            <w:tcW w:w="1701" w:type="dxa"/>
+          </w:tcPr>
+          <w:p/>
+        </w:tc>
+      </w:tr>
+    </w:tbl>
+    <w:p>
+      <w:pPr>
+        <w:pStyle w:val="berschrift2"/>
+      </w:pPr>
+    </w:p>
+    <w:p>
+      <w:pPr>
+        <w:pStyle w:val="berschrift2"/>
+      </w:pPr>
+      <w:r>
+        <w:t>4</w:t>
+      </w:r>
+      <w:r>
+        <w:t xml:space="preserve"> Inventar</w:t>
+      </w:r>
+    </w:p>
+    <w:p>
+      <w:pPr>
+        <w:pStyle w:val="Listenabsatz"/>
+        <w:numPr>
+          <w:ilvl w:val="0"/>
+          <w:numId w:val="3"/>
+        </w:numPr>
+      </w:pPr>
+      <w:r>
+        <w:t xml:space="preserve">TI </w:t>
+      </w:r>
+      <w:r>
+        <w:t xml:space="preserve">Sensortag </w:t>
+      </w:r>
+    </w:p>
+    <w:p>
+      <w:pPr>
+        <w:pStyle w:val="Listenabsatz"/>
+        <w:numPr>
+          <w:ilvl w:val="0"/>
+          <w:numId w:val="3"/>
+        </w:numPr>
+      </w:pPr>
+      <w:r>
+        <w:t>TI DevPack (mit abgelötetem JTAG-Adapter). Dient als Adapter für</w:t>
+      </w:r>
+      <w:r>
+        <w:t xml:space="preserve"> die Board-Eingänge DP0 bis DP3, die auf dem DevPack einfach über die Ausgänge angelötet werden kann. </w:t>
+      </w:r>
+    </w:p>
+    <w:p>
+      <w:pPr>
+        <w:pStyle w:val="Listenabsatz"/>
+        <w:numPr>
+          <w:ilvl w:val="0"/>
+          <w:numId w:val="3"/>
+        </w:numPr>
+        <w:rPr>
+          <w:lang w:val="fr-CH"/>
+        </w:rPr>
+      </w:pPr>
+      <w:r>
+        <w:rPr>
+          <w:lang w:val="fr-CH"/>
+        </w:rPr>
+        <w:t>Agilent Tech</w:t>
+      </w:r>
+      <w:r>
+        <w:rPr>
+          <w:lang w:val="fr-CH"/>
+        </w:rPr>
+        <w:t>n</w:t>
+      </w:r>
+      <w:r>
+        <w:rPr>
+          <w:lang w:val="fr-CH"/>
+        </w:rPr>
+        <w:t>olo</w:t>
+      </w:r>
+      <w:r>
+        <w:rPr>
+          <w:lang w:val="fr-CH"/>
+        </w:rPr>
+        <w:t>g</w:t>
+      </w:r>
+      <w:r>
+        <w:rPr>
+          <w:lang w:val="fr-CH"/>
+        </w:rPr>
+        <w:t>i</w:t>
+      </w:r>
+      <w:r>
+        <w:rPr>
+          <w:lang w:val="fr-CH"/>
+        </w:rPr>
+        <w:t>es: DC Power Analyser, N6705B</w:t>
+      </w:r>
+    </w:p>
+    <w:p>
+      <w:pPr>
+        <w:pStyle w:val="Listenabsatz"/>
+        <w:numPr>
+          <w:ilvl w:val="0"/>
+          <w:numId w:val="3"/>
+        </w:numPr>
+      </w:pPr>
+      <w:r>
+        <w:t>1.5 V Batterie mit Halterung und Switch</w:t>
+      </w:r>
+    </w:p>
+    <w:p>
+      <w:pPr>
+        <w:keepNext/>
+      </w:pPr>
+      <w:r>
+        <w:rPr>
+          <w:b/>
+          <w:noProof/>
+          <w:lang w:eastAsia="de-CH"/>
+        </w:rPr>
+        <w:lastRenderedPageBreak/>
+        <mc:AlternateContent>
+          <mc:Choice Requires="wps">
+            <w:drawing>
+              <wp:anchor distT="0" distB="0" distL="114300" distR="114300" simplePos="0" relativeHeight="251659264" behindDoc="0" locked="0" layoutInCell="1" allowOverlap="1">
+                <wp:simplePos x="0" y="0"/>
+                <wp:positionH relativeFrom="column">
+                  <wp:posOffset>1208923</wp:posOffset>
+                </wp:positionH>
+                <wp:positionV relativeFrom="paragraph">
+                  <wp:posOffset>3532247</wp:posOffset>
+                </wp:positionV>
+                <wp:extent cx="461866" cy="391886"/>
+                <wp:effectExtent l="0" t="0" r="14605" b="27305"/>
+                <wp:wrapNone/>
+                <wp:docPr id="6" name="Rechteck 6"/>
+                <wp:cNvGraphicFramePr/>
+                <a:graphic xmlns:a="http://schemas.openxmlformats.org/drawingml/2006/main">
+                  <a:graphicData uri="http://schemas.microsoft.com/office/word/2010/wordprocessingShape">
+                    <wps:wsp>
+                      <wps:cNvSpPr/>
+                      <wps:spPr>
+                        <a:xfrm>
+                          <a:off x="0" y="0"/>
+                          <a:ext cx="461866" cy="391886"/>
+                        </a:xfrm>
+                        <a:prstGeom prst="rect">
+                          <a:avLst/>
+                        </a:prstGeom>
+                        <a:noFill/>
+                        <a:ln>
+                          <a:solidFill>
+                            <a:schemeClr val="tx1"/>
+                          </a:solidFill>
+                        </a:ln>
+                      </wps:spPr>
+                      <wps:style>
+                        <a:lnRef idx="2">
+                          <a:schemeClr val="accent1">
+                            <a:shade val="50000"/>
+                          </a:schemeClr>
+                        </a:lnRef>
+                        <a:fillRef idx="1">
+                          <a:schemeClr val="accent1"/>
+                        </a:fillRef>
+                        <a:effectRef idx="0">
+                          <a:schemeClr val="accent1"/>
+                        </a:effectRef>
+                        <a:fontRef idx="minor">
+                          <a:schemeClr val="lt1"/>
+                        </a:fontRef>
+                      </wps:style>
+                      <wps:bodyPr rot="0" spcFirstLastPara="0" vertOverflow="overflow" horzOverflow="overflow" vert="horz" wrap="square" lIns="91440" tIns="45720" rIns="91440" bIns="45720" numCol="1" spcCol="0" rtlCol="0" fromWordArt="0" anchor="ctr" anchorCtr="0" forceAA="0" compatLnSpc="1">
+                        <a:prstTxWarp prst="textNoShape">
+                          <a:avLst/>
+                        </a:prstTxWarp>
+                        <a:noAutofit/>
+                      </wps:bodyPr>
+                    </wps:wsp>
+                  </a:graphicData>
+                </a:graphic>
+                <wp14:sizeRelV relativeFrom="margin">
+                  <wp14:pctHeight>0</wp14:pctHeight>
+                </wp14:sizeRelV>
+              </wp:anchor>
+            </w:drawing>
+          </mc:Choice>
+          <mc:Fallback>
+            <w:pict>
+              <v:rect w14:anchorId="1609C246" id="Rechteck 6" o:spid="_x0000_s1026" style="position:absolute;margin-left:95.2pt;margin-top:278.15pt;width:36.35pt;height:30.85pt;z-index:251659264;visibility:visible;mso-wrap-style:square;mso-height-percent:0;mso-wrap-distance-left:9pt;mso-wrap-distance-top:0;mso-wrap-distance-right:9pt;mso-wrap-distance-bottom:0;mso-position-horizontal:absolute;mso-position-horizontal-relative:text;mso-position-vertical:absolute;mso-position-vertical-relative:text;mso-height-percent:0;mso-height-relative:margin;v-text-anchor:middle" o:gfxdata="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" filled="f" strokecolor="black [3213]" strokeweight="1pt"/>
+            </w:pict>
+          </mc:Fallback>
+        </mc:AlternateContent>
+      </w:r>
+      <w:r>
+        <w:rPr>
+          <w:b/>
+        </w:rPr>
+        <w:t>Anhang Bilder der Messungen</w:t>
+      </w:r>
+      <w:r>
+        <w:rPr>
+          <w:b/>
+        </w:rPr>
+        <w:br/>
+      </w:r>
+      <w:r>
+        <w:t xml:space="preserve">Messung 10.3.16 V0: </w:t>
+      </w:r>
+      <w:r>
+        <w:t>Stand by Modus</w:t>
+      </w:r>
+      <w:r>
+        <w:rPr>
+          <w:b/>
+        </w:rPr>
+        <w:br/>
+      </w:r>
+      <w:r>
+        <w:rPr>
+          <w:b/>
+          <w:noProof/>
+          <w:lang w:eastAsia="de-CH"/>
+        </w:rPr>
+        <w:drawing>
+          <wp:inline distT="0" distB="0" distL="0" distR="0" wp14:anchorId="30AB11B0" wp14:editId="2DD25AB7">
+            <wp:extent cx="4114800" cy="3520800"/>
+            <wp:effectExtent l="0" t="0" r="0" b="3810"/>
+            <wp:docPr id="1" name="Grafik 1"/>
+            <wp:cNvGraphicFramePr>
+              <a:graphicFrameLocks xmlns:a="http://schemas.openxmlformats.org/drawingml/2006/main" noChangeAspect="1"/>
+            </wp:cNvGraphicFramePr>
+            <a:graphic xmlns:a="http://schemas.openxmlformats.org/drawingml/2006/main">
+              <a:graphicData uri="http://schemas.openxmlformats.org/drawingml/2006/picture">
+                <pic:pic xmlns:pic="http://schemas.openxmlformats.org/drawingml/2006/picture">
+                  <pic:nvPicPr>
+                    <pic:cNvPr id="1" name="Refresh_period.png"/>
+                    <pic:cNvPicPr/>
+                  </pic:nvPicPr>
+                  <pic:blipFill>
+                    <a:blip r:embed="rId5" cstate="print">
+                      <a:extLst>
+                        <a:ext uri="{28A0092B-C50C-407E-A947-70E740481C1C}">
+                          <a14:useLocalDpi xmlns:a14="http://schemas.microsoft.com/office/drawing/2010/main" val="0"/>
+                        </a:ext>
+                      </a:extLst>
+                    </a:blip>
+                    <a:stretch>
+                      <a:fillRect/>
+                    </a:stretch>
+                  </pic:blipFill>
+                  <pic:spPr>
+                    <a:xfrm>
+                      <a:off x="0" y="0"/>
+                      <a:ext cx="4114800" cy="3520800"/>
+                    </a:xfrm>
+                    <a:prstGeom prst="rect">
+                      <a:avLst/>
+                    </a:prstGeom>
+                  </pic:spPr>
+                </pic:pic>
+              </a:graphicData>
+            </a:graphic>
+          </wp:inline>
+        </w:drawing>
+      </w:r>
+    </w:p>
+    <w:p>
+      <w:pPr>
+        <w:pStyle w:val="Beschriftung"/>
+        <w:rPr>
+          <w:b/>
+        </w:rPr>
+      </w:pPr>
+      <w:r>
+        <w:t xml:space="preserve">Abbildung </w:t>
+      </w:r>
+      <w:fldSimple w:instr=" SEQ Abbildung \* ARABIC ">
+        <w:r>
+          <w:rPr>
+            <w:noProof/>
+          </w:rPr>
+          <w:t>1</w:t>
+        </w:r>
+      </w:fldSimple>
+      <w:r>
+        <w:t>: V0 Standby</w:t>
+      </w:r>
+      <w:r>
+        <w:t>: Mehrere Refreshes aufgenommen</w:t>
+      </w:r>
+    </w:p>
+    <w:p>
+      <w:pPr>
+        <w:rPr>
+          <w:noProof/>
+          <w:lang w:eastAsia="de-CH"/>
+        </w:rPr>
+      </w:pPr>
+      <w:r>
+        <w:rPr>
+          <w:noProof/>
+          <w:lang w:eastAsia="de-CH"/>
+        </w:rPr>
+        <w:t xml:space="preserve">Der gemittelte Stromverbauch ist </w:t>
+      </w:r>
+      <w:r>
+        <w:rPr>
+          <w:noProof/>
+          <w:lang w:eastAsia="de-CH"/>
+        </w:rPr>
+        <w:t xml:space="preserve">3.768 μA, die mittlere Leistung 8.291 </w:t>
+      </w:r>
+      <w:r>
+        <w:rPr>
+          <w:noProof/>
+          <w:lang w:eastAsia="de-CH"/>
+        </w:rPr>
+        <w:t>μ</w:t>
+      </w:r>
+      <w:r>
+        <w:rPr>
+          <w:noProof/>
+          <w:lang w:eastAsia="de-CH"/>
+        </w:rPr>
+        <w:t>W.</w:t>
+      </w:r>
+    </w:p>
+    <w:p>
+      <w:pPr>
+        <w:rPr>
+          <w:noProof/>
+          <w:lang w:eastAsia="de-CH"/>
+        </w:rPr>
+      </w:pPr>
+    </w:p>
+    <w:p>
+      <w:pPr>
+        <w:keepNext/>
+      </w:pPr>
+      <w:r>
+        <w:rPr>
+          <w:b/>
+          <w:noProof/>
+          <w:lang w:eastAsia="de-CH"/>
+        </w:rPr>
+        <mc:AlternateContent>
+          <mc:Choice Requires="wps">
+            <w:drawing>
+              <wp:anchor distT="0" distB="0" distL="114300" distR="114300" simplePos="0" relativeHeight="251661312" behindDoc="0" locked="0" layoutInCell="1" allowOverlap="1" wp14:anchorId="3771B8F3" wp14:editId="20D10D48">
+                <wp:simplePos x="0" y="0"/>
+                <wp:positionH relativeFrom="column">
+                  <wp:posOffset>1641475</wp:posOffset>
+                </wp:positionH>
+                <wp:positionV relativeFrom="paragraph">
+                  <wp:posOffset>3194166</wp:posOffset>
+                </wp:positionV>
+                <wp:extent cx="461866" cy="391886"/>
+                <wp:effectExtent l="0" t="0" r="14605" b="27305"/>
+                <wp:wrapNone/>
+                <wp:docPr id="7" name="Rechteck 7"/>
+                <wp:cNvGraphicFramePr/>
+                <a:graphic xmlns:a="http://schemas.openxmlformats.org/drawingml/2006/main">
+                  <a:graphicData uri="http://schemas.microsoft.com/office/word/2010/wordprocessingShape">
+                    <wps:wsp>
+                      <wps:cNvSpPr/>
+                      <wps:spPr>
+                        <a:xfrm>
+                          <a:off x="0" y="0"/>
+                          <a:ext cx="461866" cy="391886"/>
+                        </a:xfrm>
+                        <a:prstGeom prst="rect">
+                          <a:avLst/>
+                        </a:prstGeom>
+                        <a:noFill/>
+                        <a:ln>
+                          <a:solidFill>
+                            <a:schemeClr val="tx1"/>
+                          </a:solidFill>
+                        </a:ln>
+                      </wps:spPr>
+                      <wps:style>
+                        <a:lnRef idx="2">
+                          <a:schemeClr val="accent1">
+                            <a:shade val="50000"/>
+                          </a:schemeClr>
+                        </a:lnRef>
+                        <a:fillRef idx="1">
+                          <a:schemeClr val="accent1"/>
+                        </a:fillRef>
+                        <a:effectRef idx="0">
+                          <a:schemeClr val="accent1"/>
+                        </a:effectRef>
+                        <a:fontRef idx="minor">
+                          <a:schemeClr val="lt1"/>
+                        </a:fontRef>
+                      </wps:style>
+                      <wps:bodyPr rot="0" spcFirstLastPara="0" vertOverflow="overflow" horzOverflow="overflow" vert="horz" wrap="square" lIns="91440" tIns="45720" rIns="91440" bIns="45720" numCol="1" spcCol="0" rtlCol="0" fromWordArt="0" anchor="ctr" anchorCtr="0" forceAA="0" compatLnSpc="1">
+                        <a:prstTxWarp prst="textNoShape">
+                          <a:avLst/>
+                        </a:prstTxWarp>
+                        <a:noAutofit/>
+                      </wps:bodyPr>
+                    </wps:wsp>
+                  </a:graphicData>
+                </a:graphic>
+                <wp14:sizeRelV relativeFrom="margin">
+                  <wp14:pctHeight>0</wp14:pctHeight>
+                </wp14:sizeRelV>
+              </wp:anchor>
+            </w:drawing>
+          </mc:Choice>
+          <mc:Fallback>
+            <w:pict>
+              <v:rect w14:anchorId="5D791EDD" id="Rechteck 7" o:spid="_x0000_s1026" style="position:absolute;margin-left:129.25pt;margin-top:251.5pt;width:36.35pt;height:30.85pt;z-index:251661312;visibility:visible;mso-wrap-style:square;mso-height-percent:0;mso-wrap-distance-left:9pt;mso-wrap-distance-top:0;mso-wrap-distance-right:9pt;mso-wrap-distance-bottom:0;mso-position-horizontal:absolute;mso-position-horizontal-relative:text;mso-position-vertical:absolute;mso-position-vertical-relative:text;mso-height-percent:0;mso-height-relative:margin;v-text-anchor:middle" o:gfxdata="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" filled="f" strokecolor="black [3213]" strokeweight="1pt"/>
+            </w:pict>
+          </mc:Fallback>
+        </mc:AlternateContent>
+      </w:r>
+      <w:r>
+        <w:rPr>
+          <w:b/>
+          <w:noProof/>
+          <w:lang w:eastAsia="de-CH"/>
+        </w:rPr>
+        <w:drawing>
+          <wp:inline distT="0" distB="0" distL="0" distR="0" wp14:anchorId="0EF7562E" wp14:editId="41B1E014">
+            <wp:extent cx="4118400" cy="3524400"/>
+            <wp:effectExtent l="0" t="0" r="0" b="0"/>
+            <wp:docPr id="2" name="Grafik 2"/>
+            <wp:cNvGraphicFramePr>
+              <a:graphicFrameLocks xmlns:a="http://schemas.openxmlformats.org/drawingml/2006/main" noChangeAspect="1"/>
+            </wp:cNvGraphicFramePr>
+            <a:graphic xmlns:a="http://schemas.openxmlformats.org/drawingml/2006/main">
+              <a:graphicData uri="http://schemas.openxmlformats.org/drawingml/2006/picture">
+                <pic:pic xmlns:pic="http://schemas.openxmlformats.org/drawingml/2006/picture">
+                  <pic:nvPicPr>
+                    <pic:cNvPr id="2" name="Dario_Refresh.png"/>
+                    <pic:cNvPicPr/>
+                  </pic:nvPicPr>
+                  <pic:blipFill>
+                    <a:blip r:embed="rId6" cstate="print">
+                      <a:extLst>
+                        <a:ext uri="{28A0092B-C50C-407E-A947-70E740481C1C}">
+                          <a14:useLocalDpi xmlns:a14="http://schemas.microsoft.com/office/drawing/2010/main" val="0"/>
+                        </a:ext>
+                      </a:extLst>
+                    </a:blip>
+                    <a:stretch>
+                      <a:fillRect/>
+                    </a:stretch>
+                  </pic:blipFill>
+                  <pic:spPr>
+                    <a:xfrm>
+                      <a:off x="0" y="0"/>
+                      <a:ext cx="4118400" cy="3524400"/>
+                    </a:xfrm>
+                    <a:prstGeom prst="rect">
+                      <a:avLst/>
+                    </a:prstGeom>
+                  </pic:spPr>
+                </pic:pic>
+              </a:graphicData>
+            </a:graphic>
+          </wp:inline>
+        </w:drawing>
+      </w:r>
+    </w:p>
+    <w:p>
+      <w:pPr>
+        <w:pStyle w:val="Beschriftung"/>
+      </w:pPr>
+      <w:r>
+        <w:t xml:space="preserve">Abbildung </w:t>
+      </w:r>
+      <w:fldSimple w:instr=" SEQ Abbildung \* ARABIC ">
+        <w:r>
+          <w:rPr>
+            <w:noProof/>
+          </w:rPr>
+          <w:t>2</w:t>
+        </w:r>
+      </w:fldSimple>
+      <w:r>
+        <w:t>: V0 - Standby Modus mit einem Refreshpeak</w:t>
+      </w:r>
+    </w:p>
+    <w:p>
+      <w:r>
+        <w:t>Der maximale Stromverbrauch beim Refreshen beträgt 10.56 mA.</w:t>
+      </w:r>
+    </w:p>
+    <w:p>
+      <w:pPr>
+        <w:keepNext/>
+      </w:pPr>
+      <w:r>
+        <w:rPr>
+          <w:b/>
+          <w:noProof/>
+          <w:lang w:eastAsia="de-CH"/>
+        </w:rPr>
+        <w:lastRenderedPageBreak/>
+        <mc:AlternateContent>
+          <mc:Choice Requires="wps">
+            <w:drawing>
+              <wp:anchor distT="0" distB="0" distL="114300" distR="114300" simplePos="0" relativeHeight="251663360" behindDoc="0" locked="0" layoutInCell="1" allowOverlap="1" wp14:anchorId="455F8EBB" wp14:editId="7DF37D56">
+                <wp:simplePos x="0" y="0"/>
+                <wp:positionH relativeFrom="column">
+                  <wp:posOffset>1202988</wp:posOffset>
+                </wp:positionH>
+                <wp:positionV relativeFrom="paragraph">
+                  <wp:posOffset>3376930</wp:posOffset>
+                </wp:positionV>
+                <wp:extent cx="461866" cy="391886"/>
+                <wp:effectExtent l="0" t="0" r="14605" b="27305"/>
+                <wp:wrapNone/>
+                <wp:docPr id="8" name="Rechteck 8"/>
+                <wp:cNvGraphicFramePr/>
+                <a:graphic xmlns:a="http://schemas.openxmlformats.org/drawingml/2006/main">
+                  <a:graphicData uri="http://schemas.microsoft.com/office/word/2010/wordprocessingShape">
+                    <wps:wsp>
+                      <wps:cNvSpPr/>
+                      <wps:spPr>
+                        <a:xfrm>
+                          <a:off x="0" y="0"/>
+                          <a:ext cx="461866" cy="391886"/>
+                        </a:xfrm>
+                        <a:prstGeom prst="rect">
+                          <a:avLst/>
+                        </a:prstGeom>
+                        <a:noFill/>
+                        <a:ln>
+                          <a:solidFill>
+                            <a:schemeClr val="tx1"/>
+                          </a:solidFill>
+                        </a:ln>
+                      </wps:spPr>
+                      <wps:style>
+                        <a:lnRef idx="2">
+                          <a:schemeClr val="accent1">
+                            <a:shade val="50000"/>
+                          </a:schemeClr>
+                        </a:lnRef>
+                        <a:fillRef idx="1">
+                          <a:schemeClr val="accent1"/>
+                        </a:fillRef>
+                        <a:effectRef idx="0">
+                          <a:schemeClr val="accent1"/>
+                        </a:effectRef>
+                        <a:fontRef idx="minor">
+                          <a:schemeClr val="lt1"/>
+                        </a:fontRef>
+                      </wps:style>
+                      <wps:bodyPr rot="0" spcFirstLastPara="0" vertOverflow="overflow" horzOverflow="overflow" vert="horz" wrap="square" lIns="91440" tIns="45720" rIns="91440" bIns="45720" numCol="1" spcCol="0" rtlCol="0" fromWordArt="0" anchor="ctr" anchorCtr="0" forceAA="0" compatLnSpc="1">
+                        <a:prstTxWarp prst="textNoShape">
+                          <a:avLst/>
+                        </a:prstTxWarp>
+                        <a:noAutofit/>
+                      </wps:bodyPr>
+                    </wps:wsp>
+                  </a:graphicData>
+                </a:graphic>
+                <wp14:sizeRelV relativeFrom="margin">
+                  <wp14:pctHeight>0</wp14:pctHeight>
+                </wp14:sizeRelV>
+              </wp:anchor>
+            </w:drawing>
+          </mc:Choice>
+          <mc:Fallback>
+            <w:pict>
+              <v:rect w14:anchorId="3FB57B5D" id="Rechteck 8" o:spid="_x0000_s1026" style="position:absolute;margin-left:94.7pt;margin-top:265.9pt;width:36.35pt;height:30.85pt;z-index:251663360;visibility:visible;mso-wrap-style:square;mso-height-percent:0;mso-wrap-distance-left:9pt;mso-wrap-distance-top:0;mso-wrap-distance-right:9pt;mso-wrap-distance-bottom:0;mso-position-horizontal:absolute;mso-position-horizontal-relative:text;mso-position-vertical:absolute;mso-position-vertical-relative:text;mso-height-percent:0;mso-height-relative:margin;v-text-anchor:middle" o:gfxdata="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" filled="f" strokecolor="black [3213]" strokeweight="1pt"/>
+            </w:pict>
+          </mc:Fallback>
+        </mc:AlternateContent>
+      </w:r>
+      <w:r>
+        <w:t xml:space="preserve">Messung </w:t>
+      </w:r>
+      <w:r>
+        <w:t>10.3.16: V0</w:t>
+      </w:r>
+      <w:r>
+        <w:t xml:space="preserve"> Senden</w:t>
+      </w:r>
+      <w:r>
+        <w:br/>
+      </w:r>
+      <w:r>
+        <w:rPr>
+          <w:noProof/>
+          <w:lang w:eastAsia="de-CH"/>
+        </w:rPr>
+        <w:drawing>
+          <wp:inline distT="0" distB="0" distL="0" distR="0" wp14:anchorId="011C518B" wp14:editId="3670FA5E">
+            <wp:extent cx="4118400" cy="3524400"/>
+            <wp:effectExtent l="0" t="0" r="0" b="0"/>
+            <wp:docPr id="3" name="Grafik 3"/>
+            <wp:cNvGraphicFramePr>
+              <a:graphicFrameLocks xmlns:a="http://schemas.openxmlformats.org/drawingml/2006/main" noChangeAspect="1"/>
+            </wp:cNvGraphicFramePr>
+            <a:graphic xmlns:a="http://schemas.openxmlformats.org/drawingml/2006/main">
+              <a:graphicData uri="http://schemas.openxmlformats.org/drawingml/2006/picture">
+                <pic:pic xmlns:pic="http://schemas.openxmlformats.org/drawingml/2006/picture">
+                  <pic:nvPicPr>
+                    <pic:cNvPr id="3" name="Dario_Send.png"/>
+                    <pic:cNvPicPr/>
+                  </pic:nvPicPr>
+                  <pic:blipFill>
+                    <a:blip r:embed="rId7" cstate="print">
+                      <a:extLst>
+                        <a:ext uri="{28A0092B-C50C-407E-A947-70E740481C1C}">
+                          <a14:useLocalDpi xmlns:a14="http://schemas.microsoft.com/office/drawing/2010/main" val="0"/>
+                        </a:ext>
+                      </a:extLst>
+                    </a:blip>
+                    <a:stretch>
+                      <a:fillRect/>
+                    </a:stretch>
+                  </pic:blipFill>
+                  <pic:spPr>
+                    <a:xfrm>
+                      <a:off x="0" y="0"/>
+                      <a:ext cx="4118400" cy="3524400"/>
+                    </a:xfrm>
+                    <a:prstGeom prst="rect">
+                      <a:avLst/>
+                    </a:prstGeom>
+                  </pic:spPr>
+                </pic:pic>
+              </a:graphicData>
+            </a:graphic>
+          </wp:inline>
+        </w:drawing>
+      </w:r>
+    </w:p>
+    <w:p>
+      <w:pPr>
+        <w:pStyle w:val="Beschriftung"/>
+      </w:pPr>
+      <w:r>
+        <w:t xml:space="preserve">Abbildung </w:t>
+      </w:r>
+      <w:fldSimple w:instr=" SEQ Abbildung \* ARABIC ">
+        <w:r>
+          <w:rPr>
+            <w:noProof/>
+          </w:rPr>
+          <w:t>3</w:t>
+        </w:r>
+      </w:fldSimple>
+      <w:r>
+        <w:t>: V0 Sendevorgang</w:t>
+      </w:r>
+    </w:p>
+    <w:p>
+      <w:r>
+        <w:t>Der Stromverbrau</w:t>
+      </w:r>
+      <w:r>
+        <w:t>ch während des Sendevorgangs durchschnittlich 5 mA, d</w:t>
+      </w:r>
+      <w:r>
+        <w:t>er Leistungsverbrauch</w:t>
+      </w:r>
+      <w:r>
+        <w:t xml:space="preserve"> 11 mW.</w:t>
       </w:r>
     </w:p>
     <w:p/>
     <w:p>
-      <w:pPr>
-        <w:pStyle w:val="berschrift3"/>
-      </w:pPr>
-      <w:r>
-        <w:t>Vorgehen</w:t>
-      </w:r>
-    </w:p>
-    <w:p>
-      <w:r>
-        <w:t xml:space="preserve">Energieverbrauch Firmware </w:t>
-      </w:r>
-      <w:proofErr w:type="spellStart"/>
-      <w:r>
-        <w:t>Bachelorabeit</w:t>
-      </w:r>
-      <w:proofErr w:type="spellEnd"/>
-      <w:r>
-        <w:t xml:space="preserve"> (Standby </w:t>
-      </w:r>
-      <w:proofErr w:type="spellStart"/>
-      <w:r>
-        <w:t>modus</w:t>
-      </w:r>
-      <w:proofErr w:type="spellEnd"/>
-      <w:r>
-        <w:t>)</w:t>
+      <w:r>
+        <w:t>Messung 10.3.16: V1 Stand by</w:t>
+      </w:r>
+    </w:p>
+    <w:p>
+      <w:pPr>
+        <w:keepNext/>
+      </w:pPr>
+      <w:r>
+        <w:rPr>
+          <w:b/>
+          <w:noProof/>
+          <w:lang w:eastAsia="de-CH"/>
+        </w:rPr>
+        <mc:AlternateContent>
+          <mc:Choice Requires="wps">
+            <w:drawing>
+              <wp:anchor distT="0" distB="0" distL="114300" distR="114300" simplePos="0" relativeHeight="251665408" behindDoc="0" locked="0" layoutInCell="1" allowOverlap="1" wp14:anchorId="5CE544EB" wp14:editId="6291D265">
+                <wp:simplePos x="0" y="0"/>
+                <wp:positionH relativeFrom="column">
+                  <wp:posOffset>1202133</wp:posOffset>
+                </wp:positionH>
+                <wp:positionV relativeFrom="paragraph">
+                  <wp:posOffset>3190668</wp:posOffset>
+                </wp:positionV>
+                <wp:extent cx="461866" cy="391886"/>
+                <wp:effectExtent l="0" t="0" r="14605" b="27305"/>
+                <wp:wrapNone/>
+                <wp:docPr id="9" name="Rechteck 9"/>
+                <wp:cNvGraphicFramePr/>
+                <a:graphic xmlns:a="http://schemas.openxmlformats.org/drawingml/2006/main">
+                  <a:graphicData uri="http://schemas.microsoft.com/office/word/2010/wordprocessingShape">
+                    <wps:wsp>
+                      <wps:cNvSpPr/>
+                      <wps:spPr>
+                        <a:xfrm>
+                          <a:off x="0" y="0"/>
+                          <a:ext cx="461866" cy="391886"/>
+                        </a:xfrm>
+                        <a:prstGeom prst="rect">
+                          <a:avLst/>
+                        </a:prstGeom>
+                        <a:noFill/>
+                        <a:ln>
+                          <a:solidFill>
+                            <a:schemeClr val="tx1"/>
+                          </a:solidFill>
+                        </a:ln>
+                      </wps:spPr>
+                      <wps:style>
+                        <a:lnRef idx="2">
+                          <a:schemeClr val="accent1">
+                            <a:shade val="50000"/>
+                          </a:schemeClr>
+                        </a:lnRef>
+                        <a:fillRef idx="1">
+                          <a:schemeClr val="accent1"/>
+                        </a:fillRef>
+                        <a:effectRef idx="0">
+                          <a:schemeClr val="accent1"/>
+                        </a:effectRef>
+                        <a:fontRef idx="minor">
+                          <a:schemeClr val="lt1"/>
+                        </a:fontRef>
+                      </wps:style>
+                      <wps:bodyPr rot="0" spcFirstLastPara="0" vertOverflow="overflow" horzOverflow="overflow" vert="horz" wrap="square" lIns="91440" tIns="45720" rIns="91440" bIns="45720" numCol="1" spcCol="0" rtlCol="0" fromWordArt="0" anchor="ctr" anchorCtr="0" forceAA="0" compatLnSpc="1">
+                        <a:prstTxWarp prst="textNoShape">
+                          <a:avLst/>
+                        </a:prstTxWarp>
+                        <a:noAutofit/>
+                      </wps:bodyPr>
+                    </wps:wsp>
+                  </a:graphicData>
+                </a:graphic>
+                <wp14:sizeRelV relativeFrom="margin">
+                  <wp14:pctHeight>0</wp14:pctHeight>
+                </wp14:sizeRelV>
+              </wp:anchor>
+            </w:drawing>
+          </mc:Choice>
+          <mc:Fallback>
+            <w:pict>
+              <v:rect w14:anchorId="59325DC0" id="Rechteck 9" o:spid="_x0000_s1026" style="position:absolute;margin-left:94.65pt;margin-top:251.25pt;width:36.35pt;height:30.85pt;z-index:251665408;visibility:visible;mso-wrap-style:square;mso-height-percent:0;mso-wrap-distance-left:9pt;mso-wrap-distance-top:0;mso-wrap-distance-right:9pt;mso-wrap-distance-bottom:0;mso-position-horizontal:absolute;mso-position-horizontal-relative:text;mso-position-vertical:absolute;mso-position-vertical-relative:text;mso-height-percent:0;mso-height-relative:margin;v-text-anchor:middle" o:gfxdata="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" filled="f" strokecolor="black [3213]" strokeweight="1pt"/>
+            </w:pict>
+          </mc:Fallback>
+        </mc:AlternateContent>
+      </w:r>
+      <w:r>
+        <w:rPr>
+          <w:noProof/>
+          <w:lang w:eastAsia="de-CH"/>
+        </w:rPr>
+        <w:drawing>
+          <wp:inline distT="0" distB="0" distL="0" distR="0" wp14:anchorId="67415534" wp14:editId="506EA8F2">
+            <wp:extent cx="4118400" cy="3524400"/>
+            <wp:effectExtent l="0" t="0" r="0" b="0"/>
+            <wp:docPr id="4" name="Grafik 4"/>
+            <wp:cNvGraphicFramePr>
+              <a:graphicFrameLocks xmlns:a="http://schemas.openxmlformats.org/drawingml/2006/main" noChangeAspect="1"/>
+            </wp:cNvGraphicFramePr>
+            <a:graphic xmlns:a="http://schemas.openxmlformats.org/drawingml/2006/main">
+              <a:graphicData uri="http://schemas.openxmlformats.org/drawingml/2006/picture">
+                <pic:pic xmlns:pic="http://schemas.openxmlformats.org/drawingml/2006/picture">
+                  <pic:nvPicPr>
+                    <pic:cNvPr id="4" name="V1_Standby.png"/>
+                    <pic:cNvPicPr/>
+                  </pic:nvPicPr>
+                  <pic:blipFill>
+                    <a:blip r:embed="rId8" cstate="print">
+                      <a:extLst>
+                        <a:ext uri="{28A0092B-C50C-407E-A947-70E740481C1C}">
+                          <a14:useLocalDpi xmlns:a14="http://schemas.microsoft.com/office/drawing/2010/main" val="0"/>
+                        </a:ext>
+                      </a:extLst>
+                    </a:blip>
+                    <a:stretch>
+                      <a:fillRect/>
+                    </a:stretch>
+                  </pic:blipFill>
+                  <pic:spPr>
+                    <a:xfrm>
+                      <a:off x="0" y="0"/>
+                      <a:ext cx="4118400" cy="3524400"/>
+                    </a:xfrm>
+                    <a:prstGeom prst="rect">
+                      <a:avLst/>
+                    </a:prstGeom>
+                  </pic:spPr>
+                </pic:pic>
+              </a:graphicData>
+            </a:graphic>
+          </wp:inline>
+        </w:drawing>
+      </w:r>
+    </w:p>
+    <w:p>
+      <w:pPr>
+        <w:pStyle w:val="Beschriftung"/>
+      </w:pPr>
+      <w:r>
+        <w:t xml:space="preserve">Abbildung </w:t>
+      </w:r>
+      <w:fldSimple w:instr=" SEQ Abbildung \* ARABIC ">
+        <w:r>
+          <w:rPr>
+            <w:noProof/>
+          </w:rPr>
+          <w:t>4</w:t>
+        </w:r>
+      </w:fldSimple>
+      <w:r>
+        <w:t xml:space="preserve"> V1 Standby</w:t>
       </w:r>
     </w:p>
     <w:p/>
     <w:p>
       <w:r>
-        <w:t xml:space="preserve">Energieverbrauch Simple </w:t>
-      </w:r>
-      <w:proofErr w:type="spellStart"/>
-      <w:r>
-        <w:t>Boradcast</w:t>
-      </w:r>
-      <w:proofErr w:type="spellEnd"/>
-    </w:p>
-    <w:p>
-      <w:pPr>
-        <w:rPr>
-          <w:lang w:val="en-GB"/>
-        </w:rPr>
-      </w:pPr>
-      <w:r>
-        <w:rPr>
-          <w:lang w:val="en-GB"/>
-        </w:rPr>
-        <w:t>* Improved simple broadcast sample (from Ti) edited and optimized.</w:t>
-      </w:r>
-    </w:p>
-    <w:p>
-      <w:pPr>
-        <w:rPr>
-          <w:lang w:val="en-GB"/>
-        </w:rPr>
-      </w:pPr>
-      <w:r>
-        <w:rPr>
-          <w:lang w:val="en-GB"/>
-        </w:rPr>
-        <w:t xml:space="preserve"> * Sensors off --&gt; 3uA sleep current with balanced recharges every ~600ms and peaks </w:t>
-      </w:r>
-      <w:proofErr w:type="spellStart"/>
-      <w:r>
-        <w:rPr>
-          <w:lang w:val="en-GB"/>
-        </w:rPr>
-        <w:t>arround</w:t>
-      </w:r>
-      <w:proofErr w:type="spellEnd"/>
-      <w:r>
-        <w:rPr>
-          <w:lang w:val="en-GB"/>
-        </w:rPr>
-        <w:t xml:space="preserve"> 10mA</w:t>
-      </w:r>
-      <w:bookmarkStart w:id="0" w:name="_GoBack"/>
-      <w:bookmarkEnd w:id="0"/>
-    </w:p>
-    <w:p>
-      <w:pPr>
-        <w:rPr>
-          <w:lang w:val="en-GB"/>
-        </w:rPr>
-      </w:pPr>
-    </w:p>
-    <w:p>
-      <w:pPr>
-        <w:rPr>
-          <w:lang w:val="en-GB"/>
-        </w:rPr>
-      </w:pPr>
-    </w:p>
-    <w:p>
-      <w:r>
-        <w:t>Energieverbrauch</w:t>
-      </w:r>
-    </w:p>
-    <w:p>
-      <w:pPr>
-        <w:pStyle w:val="berschrift2"/>
-      </w:pPr>
-      <w:r>
-        <w:t>3 Ergebnis</w:t>
-      </w:r>
-    </w:p>
-    <w:p/>
-    <w:p>
-      <w:pPr>
-        <w:pStyle w:val="berschrift2"/>
-      </w:pPr>
-      <w:r>
-        <w:t>4</w:t>
-      </w:r>
-      <w:r>
-        <w:t xml:space="preserve"> Inventar</w:t>
-      </w:r>
-    </w:p>
-    <w:p/>
+        <w:t>Messung 10.3.16. V1 Senden (unklar)</w:t>
+      </w:r>
+    </w:p>
+    <w:p>
+      <w:pPr>
+        <w:keepNext/>
+      </w:pPr>
+      <w:r>
+        <w:rPr>
+          <w:b/>
+          <w:noProof/>
+          <w:lang w:eastAsia="de-CH"/>
+        </w:rPr>
+        <mc:AlternateContent>
+          <mc:Choice Requires="wps">
+            <w:drawing>
+              <wp:anchor distT="0" distB="0" distL="114300" distR="114300" simplePos="0" relativeHeight="251667456" behindDoc="0" locked="0" layoutInCell="1" allowOverlap="1" wp14:anchorId="3DF3F8CC" wp14:editId="539C811A">
+                <wp:simplePos x="0" y="0"/>
+                <wp:positionH relativeFrom="column">
+                  <wp:posOffset>1198880</wp:posOffset>
+                </wp:positionH>
+                <wp:positionV relativeFrom="paragraph">
+                  <wp:posOffset>3188322</wp:posOffset>
+                </wp:positionV>
+                <wp:extent cx="461866" cy="391886"/>
+                <wp:effectExtent l="0" t="0" r="14605" b="27305"/>
+                <wp:wrapNone/>
+                <wp:docPr id="10" name="Rechteck 10"/>
+                <wp:cNvGraphicFramePr/>
+                <a:graphic xmlns:a="http://schemas.openxmlformats.org/drawingml/2006/main">
+                  <a:graphicData uri="http://schemas.microsoft.com/office/word/2010/wordprocessingShape">
+                    <wps:wsp>
+                      <wps:cNvSpPr/>
+                      <wps:spPr>
+                        <a:xfrm>
+                          <a:off x="0" y="0"/>
+                          <a:ext cx="461866" cy="391886"/>
+                        </a:xfrm>
+                        <a:prstGeom prst="rect">
+                          <a:avLst/>
+                        </a:prstGeom>
+                        <a:noFill/>
+                        <a:ln>
+                          <a:solidFill>
+                            <a:schemeClr val="tx1"/>
+                          </a:solidFill>
+                        </a:ln>
+                      </wps:spPr>
+                      <wps:style>
+                        <a:lnRef idx="2">
+                          <a:schemeClr val="accent1">
+                            <a:shade val="50000"/>
+                          </a:schemeClr>
+                        </a:lnRef>
+                        <a:fillRef idx="1">
+                          <a:schemeClr val="accent1"/>
+                        </a:fillRef>
+                        <a:effectRef idx="0">
+                          <a:schemeClr val="accent1"/>
+                        </a:effectRef>
+                        <a:fontRef idx="minor">
+                          <a:schemeClr val="lt1"/>
+                        </a:fontRef>
+                      </wps:style>
+                      <wps:bodyPr rot="0" spcFirstLastPara="0" vertOverflow="overflow" horzOverflow="overflow" vert="horz" wrap="square" lIns="91440" tIns="45720" rIns="91440" bIns="45720" numCol="1" spcCol="0" rtlCol="0" fromWordArt="0" anchor="ctr" anchorCtr="0" forceAA="0" compatLnSpc="1">
+                        <a:prstTxWarp prst="textNoShape">
+                          <a:avLst/>
+                        </a:prstTxWarp>
+                        <a:noAutofit/>
+                      </wps:bodyPr>
+                    </wps:wsp>
+                  </a:graphicData>
+                </a:graphic>
+                <wp14:sizeRelV relativeFrom="margin">
+                  <wp14:pctHeight>0</wp14:pctHeight>
+                </wp14:sizeRelV>
+              </wp:anchor>
+            </w:drawing>
+          </mc:Choice>
+          <mc:Fallback>
+            <w:pict>
+              <v:rect w14:anchorId="13643D1D" id="Rechteck 10" o:spid="_x0000_s1026" style="position:absolute;margin-left:94.4pt;margin-top:251.05pt;width:36.35pt;height:30.85pt;z-index:251667456;visibility:visible;mso-wrap-style:square;mso-height-percent:0;mso-wrap-distance-left:9pt;mso-wrap-distance-top:0;mso-wrap-distance-right:9pt;mso-wrap-distance-bottom:0;mso-position-horizontal:absolute;mso-position-horizontal-relative:text;mso-position-vertical:absolute;mso-position-vertical-relative:text;mso-height-percent:0;mso-height-relative:margin;v-text-anchor:middle" o:gfxdata="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" filled="f" strokecolor="black [3213]" strokeweight="1pt"/>
+            </w:pict>
+          </mc:Fallback>
+        </mc:AlternateContent>
+      </w:r>
+      <w:r>
+        <w:rPr>
+          <w:noProof/>
+          <w:lang w:eastAsia="de-CH"/>
+        </w:rPr>
+        <w:drawing>
+          <wp:inline distT="0" distB="0" distL="0" distR="0" wp14:anchorId="6800F9B7" wp14:editId="0878BEC5">
+            <wp:extent cx="4118400" cy="3582000"/>
+            <wp:effectExtent l="0" t="0" r="0" b="0"/>
+            <wp:docPr id="5" name="Grafik 5"/>
+            <wp:cNvGraphicFramePr>
+              <a:graphicFrameLocks xmlns:a="http://schemas.openxmlformats.org/drawingml/2006/main" noChangeAspect="1"/>
+            </wp:cNvGraphicFramePr>
+            <a:graphic xmlns:a="http://schemas.openxmlformats.org/drawingml/2006/main">
+              <a:graphicData uri="http://schemas.openxmlformats.org/drawingml/2006/picture">
+                <pic:pic xmlns:pic="http://schemas.openxmlformats.org/drawingml/2006/picture">
+                  <pic:nvPicPr>
+                    <pic:cNvPr id="5" name="V1_Senden.png"/>
+                    <pic:cNvPicPr/>
+                  </pic:nvPicPr>
+                  <pic:blipFill>
+                    <a:blip r:embed="rId9" cstate="print">
+                      <a:extLst>
+                        <a:ext uri="{28A0092B-C50C-407E-A947-70E740481C1C}">
+                          <a14:useLocalDpi xmlns:a14="http://schemas.microsoft.com/office/drawing/2010/main" val="0"/>
+                        </a:ext>
+                      </a:extLst>
+                    </a:blip>
+                    <a:stretch>
+                      <a:fillRect/>
+                    </a:stretch>
+                  </pic:blipFill>
+                  <pic:spPr>
+                    <a:xfrm>
+                      <a:off x="0" y="0"/>
+                      <a:ext cx="4118400" cy="3582000"/>
+                    </a:xfrm>
+                    <a:prstGeom prst="rect">
+                      <a:avLst/>
+                    </a:prstGeom>
+                  </pic:spPr>
+                </pic:pic>
+              </a:graphicData>
+            </a:graphic>
+          </wp:inline>
+        </w:drawing>
+      </w:r>
+    </w:p>
+    <w:p>
+      <w:pPr>
+        <w:pStyle w:val="Beschriftung"/>
+      </w:pPr>
+      <w:r>
+        <w:t xml:space="preserve">Abbildung </w:t>
+      </w:r>
+      <w:fldSimple w:instr=" SEQ Abbildung \* ARABIC ">
+        <w:r>
+          <w:rPr>
+            <w:noProof/>
+          </w:rPr>
+          <w:t>5</w:t>
+        </w:r>
+      </w:fldSimple>
+      <w:r>
+        <w:t xml:space="preserve"> V1: Versuch zu Senden</w:t>
+      </w:r>
+    </w:p>
     <w:sectPr>
       <w:pgSz w:w="11906" w:h="16838"/>
       <w:pgMar w:top="1417" w:right="1417" w:bottom="1134" w:left="1417" w:header="708" w:footer="708" w:gutter="0"/>
@@ -264,6 +1582,119 @@
 <file path=word/numbering.xml><?xml version="1.0" encoding="utf-8"?>
 <w:numbering xmlns:wpc="http://schemas.microsoft.com/office/word/2010/wordprocessingCanvas" xmlns:mc="http://schemas.openxmlformats.org/markup-compatibility/2006" xmlns:o="urn:schemas-microsoft-com:office:office" xmlns:r="http://schemas.openxmlformats.org/officeDocument/2006/relationships" xmlns:m="http://schemas.openxmlformats.org/officeDocument/2006/math" xmlns:v="urn:schemas-microsoft-com:vml" xmlns:wp14="http://schemas.microsoft.com/office/word/2010/wordprocessingDrawing" xmlns:wp="http://schemas.openxmlformats.org/drawingml/2006/wordprocessingDrawing" xmlns:w10="urn:schemas-microsoft-com:office:word" xmlns:w="http://schemas.openxmlformats.org/wordprocessingml/2006/main" xmlns:w14="http://schemas.microsoft.com/office/word/2010/wordml" xmlns:w15="http://schemas.microsoft.com/office/word/2012/wordml" xmlns:wpg="http://schemas.microsoft.com/office/word/2010/wordprocessingGroup" xmlns:wpi="http://schemas.microsoft.com/office/word/2010/wordprocessingInk" xmlns:wne="http://schemas.microsoft.com/office/word/2006/wordml" xmlns:wps="http://schemas.microsoft.com/office/word/2010/wordprocessingShape" mc:Ignorable="w14 w15 wp14">
   <w:abstractNum w:abstractNumId="0" w15:restartNumberingAfterBreak="0">
+    <w:nsid w:val="1104711E"/>
+    <w:multiLevelType w:val="hybridMultilevel"/>
+    <w:tmpl w:val="73121E60"/>
+    <w:lvl w:ilvl="0" w:tplc="EFE81C48">
+      <w:start w:val="2"/>
+      <w:numFmt w:val="bullet"/>
+      <w:lvlText w:val="-"/>
+      <w:lvlJc w:val="left"/>
+      <w:pPr>
+        <w:ind w:left="720" w:hanging="360"/>
+      </w:pPr>
+      <w:rPr>
+        <w:rFonts w:ascii="Calibri" w:eastAsiaTheme="minorHAnsi" w:hAnsi="Calibri" w:cstheme="minorBidi" w:hint="default"/>
+      </w:rPr>
+    </w:lvl>
+    <w:lvl w:ilvl="1" w:tplc="08070003" w:tentative="1">
+      <w:start w:val="1"/>
+      <w:numFmt w:val="bullet"/>
+      <w:lvlText w:val="o"/>
+      <w:lvlJc w:val="left"/>
+      <w:pPr>
+        <w:ind w:left="1440" w:hanging="360"/>
+      </w:pPr>
+      <w:rPr>
+        <w:rFonts w:ascii="Courier New" w:hAnsi="Courier New" w:cs="Courier New" w:hint="default"/>
+      </w:rPr>
+    </w:lvl>
+    <w:lvl w:ilvl="2" w:tplc="08070005" w:tentative="1">
+      <w:start w:val="1"/>
+      <w:numFmt w:val="bullet"/>
+      <w:lvlText w:val=""/>
+      <w:lvlJc w:val="left"/>
+      <w:pPr>
+        <w:ind w:left="2160" w:hanging="360"/>
+      </w:pPr>
+      <w:rPr>
+        <w:rFonts w:ascii="Wingdings" w:hAnsi="Wingdings" w:hint="default"/>
+      </w:rPr>
+    </w:lvl>
+    <w:lvl w:ilvl="3" w:tplc="08070001" w:tentative="1">
+      <w:start w:val="1"/>
+      <w:numFmt w:val="bullet"/>
+      <w:lvlText w:val=""/>
+      <w:lvlJc w:val="left"/>
+      <w:pPr>
+        <w:ind w:left="2880" w:hanging="360"/>
+      </w:pPr>
+      <w:rPr>
+        <w:rFonts w:ascii="Symbol" w:hAnsi="Symbol" w:hint="default"/>
+      </w:rPr>
+    </w:lvl>
+    <w:lvl w:ilvl="4" w:tplc="08070003" w:tentative="1">
+      <w:start w:val="1"/>
+      <w:numFmt w:val="bullet"/>
+      <w:lvlText w:val="o"/>
+      <w:lvlJc w:val="left"/>
+      <w:pPr>
+        <w:ind w:left="3600" w:hanging="360"/>
+      </w:pPr>
+      <w:rPr>
+        <w:rFonts w:ascii="Courier New" w:hAnsi="Courier New" w:cs="Courier New" w:hint="default"/>
+      </w:rPr>
+    </w:lvl>
+    <w:lvl w:ilvl="5" w:tplc="08070005" w:tentative="1">
+      <w:start w:val="1"/>
+      <w:numFmt w:val="bullet"/>
+      <w:lvlText w:val=""/>
+      <w:lvlJc w:val="left"/>
+      <w:pPr>
+        <w:ind w:left="4320" w:hanging="360"/>
+      </w:pPr>
+      <w:rPr>
+        <w:rFonts w:ascii="Wingdings" w:hAnsi="Wingdings" w:hint="default"/>
+      </w:rPr>
+    </w:lvl>
+    <w:lvl w:ilvl="6" w:tplc="08070001" w:tentative="1">
+      <w:start w:val="1"/>
+      <w:numFmt w:val="bullet"/>
+      <w:lvlText w:val=""/>
+      <w:lvlJc w:val="left"/>
+      <w:pPr>
+        <w:ind w:left="5040" w:hanging="360"/>
+      </w:pPr>
+      <w:rPr>
+        <w:rFonts w:ascii="Symbol" w:hAnsi="Symbol" w:hint="default"/>
+      </w:rPr>
+    </w:lvl>
+    <w:lvl w:ilvl="7" w:tplc="08070003" w:tentative="1">
+      <w:start w:val="1"/>
+      <w:numFmt w:val="bullet"/>
+      <w:lvlText w:val="o"/>
+      <w:lvlJc w:val="left"/>
+      <w:pPr>
+        <w:ind w:left="5760" w:hanging="360"/>
+      </w:pPr>
+      <w:rPr>
+        <w:rFonts w:ascii="Courier New" w:hAnsi="Courier New" w:cs="Courier New" w:hint="default"/>
+      </w:rPr>
+    </w:lvl>
+    <w:lvl w:ilvl="8" w:tplc="08070005" w:tentative="1">
+      <w:start w:val="1"/>
+      <w:numFmt w:val="bullet"/>
+      <w:lvlText w:val=""/>
+      <w:lvlJc w:val="left"/>
+      <w:pPr>
+        <w:ind w:left="6480" w:hanging="360"/>
+      </w:pPr>
+      <w:rPr>
+        <w:rFonts w:ascii="Wingdings" w:hAnsi="Wingdings" w:hint="default"/>
+      </w:rPr>
+    </w:lvl>
+  </w:abstractNum>
+  <w:abstractNum w:abstractNumId="1" w15:restartNumberingAfterBreak="0">
     <w:nsid w:val="239E22A2"/>
     <w:multiLevelType w:val="hybridMultilevel"/>
     <w:tmpl w:val="C44C3BE0"/>
@@ -352,7 +1783,7 @@
       </w:pPr>
     </w:lvl>
   </w:abstractNum>
-  <w:abstractNum w:abstractNumId="1" w15:restartNumberingAfterBreak="0">
+  <w:abstractNum w:abstractNumId="2" w15:restartNumberingAfterBreak="0">
     <w:nsid w:val="73711282"/>
     <w:multiLevelType w:val="hybridMultilevel"/>
     <w:tmpl w:val="9EC67908"/>
@@ -442,9 +1873,12 @@
     </w:lvl>
   </w:abstractNum>
   <w:num w:numId="1">
+    <w:abstractNumId w:val="2"/>
+  </w:num>
+  <w:num w:numId="2">
     <w:abstractNumId w:val="1"/>
   </w:num>
-  <w:num w:numId="2">
+  <w:num w:numId="3">
     <w:abstractNumId w:val="0"/>
   </w:num>
 </w:numbering>
@@ -953,6 +2387,44 @@
       <w:szCs w:val="24"/>
     </w:rPr>
   </w:style>
+  <w:style w:type="table" w:styleId="Tabellenraster">
+    <w:name w:val="Table Grid"/>
+    <w:basedOn w:val="NormaleTabelle"/>
+    <w:uiPriority w:val="39"/>
+    <w:rsid w:val="00A4522F"/>
+    <w:pPr>
+      <w:spacing w:after="0" w:line="240" w:lineRule="auto"/>
+    </w:pPr>
+    <w:tblPr>
+      <w:tblBorders>
+        <w:top w:val="single" w:sz="4" w:space="0" w:color="auto"/>
+        <w:left w:val="single" w:sz="4" w:space="0" w:color="auto"/>
+        <w:bottom w:val="single" w:sz="4" w:space="0" w:color="auto"/>
+        <w:right w:val="single" w:sz="4" w:space="0" w:color="auto"/>
+        <w:insideH w:val="single" w:sz="4" w:space="0" w:color="auto"/>
+        <w:insideV w:val="single" w:sz="4" w:space="0" w:color="auto"/>
+      </w:tblBorders>
+    </w:tblPr>
+  </w:style>
+  <w:style w:type="paragraph" w:styleId="Beschriftung">
+    <w:name w:val="caption"/>
+    <w:basedOn w:val="Standard"/>
+    <w:next w:val="Standard"/>
+    <w:uiPriority w:val="35"/>
+    <w:unhideWhenUsed/>
+    <w:qFormat/>
+    <w:rsid w:val="009C35D4"/>
+    <w:pPr>
+      <w:spacing w:after="200" w:line="240" w:lineRule="auto"/>
+    </w:pPr>
+    <w:rPr>
+      <w:i/>
+      <w:iCs/>
+      <w:color w:val="44546A" w:themeColor="text2"/>
+      <w:sz w:val="18"/>
+      <w:szCs w:val="18"/>
+    </w:rPr>
+  </w:style>
 </w:styles>
 </file>
 

</xml_diff>

<commit_message>
Sensortag Ergebnis V1: Init + Senden
</commit_message>
<xml_diff>
--- a/Messung_Energie_Sensortag/Messprotokoll_Energie_Sensortag.docx
+++ b/Messung_Energie_Sensortag/Messprotokoll_Energie_Sensortag.docx
@@ -93,10 +93,18 @@
         <w:t>Die</w:t>
       </w:r>
       <w:r>
-        <w:t xml:space="preserve"> Firmware</w:t>
-      </w:r>
-      <w:r>
-        <w:t>entwicklung wird begleitete von</w:t>
+        <w:t xml:space="preserve"> </w:t>
+      </w:r>
+      <w:proofErr w:type="spellStart"/>
+      <w:r>
+        <w:t>Firmware</w:t>
+      </w:r>
+      <w:r>
+        <w:t>entwicklung</w:t>
+      </w:r>
+      <w:proofErr w:type="spellEnd"/>
+      <w:r>
+        <w:t xml:space="preserve"> wird begleitete von</w:t>
       </w:r>
       <w:r>
         <w:t xml:space="preserve"> Energieverbrauch</w:t>
@@ -105,13 +113,32 @@
         <w:t xml:space="preserve">-Messungen. Das Ziel sind Ergebnisse im Sendemodus </w:t>
       </w:r>
       <w:r>
-        <w:t>unteren m</w:t>
-      </w:r>
+        <w:t xml:space="preserve">unteren </w:t>
+      </w:r>
+      <m:oMath>
+        <m:r>
+          <w:rPr>
+            <w:rFonts w:ascii="Cambria Math" w:hAnsi="Cambria Math"/>
+          </w:rPr>
+          <m:t>μ</m:t>
+        </m:r>
+      </m:oMath>
       <w:r>
         <w:t>Watt-Bereich</w:t>
       </w:r>
       <w:r>
         <w:t>.</w:t>
+      </w:r>
+      <w:r>
+        <w:t xml:space="preserve"> Zu messen ist auch die </w:t>
+      </w:r>
+      <w:proofErr w:type="spellStart"/>
+      <w:r>
+        <w:t>Initalisierung</w:t>
+      </w:r>
+      <w:proofErr w:type="spellEnd"/>
+      <w:r>
+        <w:t xml:space="preserve"> (mit erstem Versenden), da dies wichtig für die Berechnung des STS-Kondensators ist.</w:t>
       </w:r>
     </w:p>
     <w:p/>
@@ -131,15 +158,11 @@
         <w:br/>
         <w:t xml:space="preserve">Programm </w:t>
       </w:r>
-      <w:r>
-        <w:t>Simple</w:t>
-      </w:r>
-      <w:r>
-        <w:t>Broadcast</w:t>
-      </w:r>
-      <w:r>
-        <w:t>BLE</w:t>
-      </w:r>
+      <w:proofErr w:type="spellStart"/>
+      <w:r>
+        <w:t>SimpleBroadcastBLE</w:t>
+      </w:r>
+      <w:proofErr w:type="spellEnd"/>
       <w:r>
         <w:t xml:space="preserve"> von </w:t>
       </w:r>
@@ -156,7 +179,15 @@
         <w:t xml:space="preserve">uf Knopfdruck </w:t>
       </w:r>
       <w:r>
-        <w:t>werden drei BLE-Packete sendet</w:t>
+        <w:t>werden drei BLE-</w:t>
+      </w:r>
+      <w:proofErr w:type="spellStart"/>
+      <w:r>
+        <w:t>Packete</w:t>
+      </w:r>
+      <w:proofErr w:type="spellEnd"/>
+      <w:r>
+        <w:t xml:space="preserve"> sendet</w:t>
       </w:r>
       <w:r>
         <w:br/>
@@ -169,25 +200,20 @@
       </w:r>
       <w:r>
         <w:br/>
-        <w:t>Einbauen des</w:t>
-      </w:r>
-      <w:r>
-        <w:t xml:space="preserve"> Code</w:t>
-      </w:r>
-      <w:r>
-        <w:t>s</w:t>
-      </w:r>
-      <w:r>
-        <w:t xml:space="preserve"> der </w:t>
-      </w:r>
-      <w:r>
-        <w:t>Machbarkeitssstudie</w:t>
-      </w:r>
-      <w:r>
-        <w:t xml:space="preserve"> in Darios SimpleBLE. Ein Board-IO wird abgefragt. Dazwischen fällt die MCU in </w:t>
-      </w:r>
-      <w:r>
-        <w:t>IDLE mode.</w:t>
+      </w:r>
+      <w:r>
+        <w:t>Ausweitung der simplen BLE-</w:t>
+      </w:r>
+      <w:proofErr w:type="spellStart"/>
+      <w:r>
+        <w:t>Packete</w:t>
+      </w:r>
+      <w:proofErr w:type="spellEnd"/>
+      <w:r>
+        <w:t xml:space="preserve"> durch Einlesen der GPIO</w:t>
+      </w:r>
+      <w:r>
+        <w:t>.</w:t>
       </w:r>
     </w:p>
     <w:p/>
@@ -230,13 +256,18 @@
         <w:t xml:space="preserve">regelt </w:t>
       </w:r>
       <w:r>
-        <w:t xml:space="preserve">den Ausgang, </w:t>
-      </w:r>
-      <w:r>
-        <w:t>sobald das Applikati</w:t>
-      </w:r>
-      <w:r>
-        <w:t xml:space="preserve">ons-Maxium, 3.8 V erreicht ist auf diese Ausgangsspannung. </w:t>
+        <w:t>den Ausgang, sobald das Applikati</w:t>
+      </w:r>
+      <w:r>
+        <w:t>ons-</w:t>
+      </w:r>
+      <w:proofErr w:type="spellStart"/>
+      <w:r>
+        <w:t>Maxium</w:t>
+      </w:r>
+      <w:proofErr w:type="spellEnd"/>
+      <w:r>
+        <w:t xml:space="preserve">, 3.8 V erreicht ist auf diese Ausgangsspannung. </w:t>
       </w:r>
       <w:r>
         <w:t xml:space="preserve">Vor diesem Regeleingriff steigt die Spannung von 1.8 V </w:t>
@@ -246,6 +277,29 @@
       </w:r>
       <w:r>
         <w:t>.</w:t>
+      </w:r>
+      <w:r>
+        <w:br/>
+        <w:t xml:space="preserve">Der Energieverbrauch für einen Refresh, wird nicht gemessen, da dieser mit weniger als 2 </w:t>
+      </w:r>
+      <m:oMath>
+        <m:r>
+          <w:rPr>
+            <w:rFonts w:ascii="Cambria Math" w:hAnsi="Cambria Math"/>
+          </w:rPr>
+          <m:t>μ</m:t>
+        </m:r>
+      </m:oMath>
+      <w:r>
+        <w:t>J für d</w:t>
+      </w:r>
+      <w:proofErr w:type="spellStart"/>
+      <w:r>
+        <w:t>ie</w:t>
+      </w:r>
+      <w:proofErr w:type="spellEnd"/>
+      <w:r>
+        <w:t xml:space="preserve"> Grundkonfiguration nicht wichtig ist.</w:t>
       </w:r>
     </w:p>
     <w:p>
@@ -265,7 +319,23 @@
         </w:numPr>
       </w:pPr>
       <w:r>
-        <w:t>Der Power-Analyser wird als Spannungsquelle mit 2.2 V eingestellt. Getriggert wird auf den Strom, der bei einem Refreshzyklus und beim Senden von Daten ansteigt.</w:t>
+        <w:t>Der Power-</w:t>
+      </w:r>
+      <w:proofErr w:type="spellStart"/>
+      <w:r>
+        <w:t>Analyser</w:t>
+      </w:r>
+      <w:proofErr w:type="spellEnd"/>
+      <w:r>
+        <w:t xml:space="preserve"> wird als Spannungsquelle mit 2.2 V eingestellt. Getriggert wird auf den Strom, der bei einem </w:t>
+      </w:r>
+      <w:proofErr w:type="spellStart"/>
+      <w:r>
+        <w:t>Refreshzyklus</w:t>
+      </w:r>
+      <w:proofErr w:type="spellEnd"/>
+      <w:r>
+        <w:t xml:space="preserve"> und beim Senden von Daten ansteigt.</w:t>
       </w:r>
     </w:p>
     <w:p>
@@ -314,22 +384,22 @@
     <w:tbl>
       <w:tblPr>
         <w:tblStyle w:val="Tabellenraster"/>
-        <w:tblW w:w="9209" w:type="dxa"/>
+        <w:tblW w:w="9776" w:type="dxa"/>
         <w:tblLook w:val="04A0" w:firstRow="1" w:lastRow="0" w:firstColumn="1" w:lastColumn="0" w:noHBand="0" w:noVBand="1"/>
       </w:tblPr>
       <w:tblGrid>
-        <w:gridCol w:w="988"/>
-        <w:gridCol w:w="992"/>
-        <w:gridCol w:w="1417"/>
-        <w:gridCol w:w="1560"/>
+        <w:gridCol w:w="896"/>
+        <w:gridCol w:w="942"/>
+        <w:gridCol w:w="1558"/>
+        <w:gridCol w:w="1559"/>
         <w:gridCol w:w="708"/>
-        <w:gridCol w:w="1843"/>
-        <w:gridCol w:w="1701"/>
+        <w:gridCol w:w="1700"/>
+        <w:gridCol w:w="2413"/>
       </w:tblGrid>
       <w:tr>
         <w:tc>
           <w:tcPr>
-            <w:tcW w:w="988" w:type="dxa"/>
+            <w:tcW w:w="896" w:type="dxa"/>
           </w:tcPr>
           <w:p>
             <w:r>
@@ -339,7 +409,7 @@
         </w:tc>
         <w:tc>
           <w:tcPr>
-            <w:tcW w:w="992" w:type="dxa"/>
+            <w:tcW w:w="942" w:type="dxa"/>
           </w:tcPr>
           <w:p>
             <w:r>
@@ -349,7 +419,7 @@
         </w:tc>
         <w:tc>
           <w:tcPr>
-            <w:tcW w:w="1417" w:type="dxa"/>
+            <w:tcW w:w="1558" w:type="dxa"/>
           </w:tcPr>
           <w:p>
             <w:r>
@@ -359,7 +429,7 @@
         </w:tc>
         <w:tc>
           <w:tcPr>
-            <w:tcW w:w="1560" w:type="dxa"/>
+            <w:tcW w:w="1559" w:type="dxa"/>
           </w:tcPr>
           <w:p>
             <w:r>
@@ -379,21 +449,35 @@
         </w:tc>
         <w:tc>
           <w:tcPr>
-            <w:tcW w:w="1843" w:type="dxa"/>
+            <w:tcW w:w="1700" w:type="dxa"/>
           </w:tcPr>
           <w:p>
             <w:r>
-              <w:t>Leistung Stand by</w:t>
+              <w:t>Energie</w:t>
+            </w:r>
+            <w:r>
+              <w:t xml:space="preserve"> Senden</w:t>
             </w:r>
           </w:p>
         </w:tc>
         <w:tc>
           <w:tcPr>
-            <w:tcW w:w="1701" w:type="dxa"/>
+            <w:tcW w:w="2413" w:type="dxa"/>
           </w:tcPr>
           <w:p>
             <w:r>
-              <w:t>Leistung Senden</w:t>
+              <w:t>Energie</w:t>
+            </w:r>
+            <w:r>
+              <w:t xml:space="preserve"> </w:t>
+            </w:r>
+            <w:proofErr w:type="spellStart"/>
+            <w:r>
+              <w:t>Init</w:t>
+            </w:r>
+            <w:proofErr w:type="spellEnd"/>
+            <w:r>
+              <w:t xml:space="preserve"> + Senden</w:t>
             </w:r>
           </w:p>
         </w:tc>
@@ -401,7 +485,7 @@
       <w:tr>
         <w:tc>
           <w:tcPr>
-            <w:tcW w:w="988" w:type="dxa"/>
+            <w:tcW w:w="896" w:type="dxa"/>
           </w:tcPr>
           <w:p>
             <w:r>
@@ -411,7 +495,7 @@
         </w:tc>
         <w:tc>
           <w:tcPr>
-            <w:tcW w:w="992" w:type="dxa"/>
+            <w:tcW w:w="942" w:type="dxa"/>
           </w:tcPr>
           <w:p>
             <w:r>
@@ -421,7 +505,7 @@
         </w:tc>
         <w:tc>
           <w:tcPr>
-            <w:tcW w:w="1417" w:type="dxa"/>
+            <w:tcW w:w="1558" w:type="dxa"/>
           </w:tcPr>
           <w:p>
             <w:r>
@@ -431,11 +515,11 @@
         </w:tc>
         <w:tc>
           <w:tcPr>
-            <w:tcW w:w="1560" w:type="dxa"/>
+            <w:tcW w:w="1559" w:type="dxa"/>
           </w:tcPr>
           <w:p>
             <w:r>
-              <w:t>JA</w:t>
+              <w:t>Ja</w:t>
             </w:r>
           </w:p>
         </w:tc>
@@ -451,32 +535,39 @@
         </w:tc>
         <w:tc>
           <w:tcPr>
-            <w:tcW w:w="1843" w:type="dxa"/>
+            <w:tcW w:w="1700" w:type="dxa"/>
           </w:tcPr>
           <w:p>
             <w:r>
-              <w:t xml:space="preserve">8.3 </w:t>
+              <w:t xml:space="preserve">33 </w:t>
             </w:r>
-            <w:r>
-              <w:t>μW</w:t>
-            </w:r>
+            <m:oMath>
+              <m:r>
+                <w:rPr>
+                  <w:rFonts w:ascii="Cambria Math" w:hAnsi="Cambria Math"/>
+                </w:rPr>
+                <m:t>μ</m:t>
+              </m:r>
+              <m:r>
+                <w:rPr>
+                  <w:rFonts w:ascii="Cambria Math" w:hAnsi="Cambria Math"/>
+                </w:rPr>
+                <m:t>J</m:t>
+              </m:r>
+            </m:oMath>
           </w:p>
         </w:tc>
         <w:tc>
           <w:tcPr>
-            <w:tcW w:w="1701" w:type="dxa"/>
+            <w:tcW w:w="2413" w:type="dxa"/>
           </w:tcPr>
-          <w:p>
-            <w:r>
-              <w:t>11 mW</w:t>
-            </w:r>
-          </w:p>
+          <w:p/>
         </w:tc>
       </w:tr>
       <w:tr>
         <w:tc>
           <w:tcPr>
-            <w:tcW w:w="988" w:type="dxa"/>
+            <w:tcW w:w="896" w:type="dxa"/>
           </w:tcPr>
           <w:p>
             <w:r>
@@ -486,31 +577,36 @@
         </w:tc>
         <w:tc>
           <w:tcPr>
-            <w:tcW w:w="992" w:type="dxa"/>
+            <w:tcW w:w="942" w:type="dxa"/>
           </w:tcPr>
           <w:p>
             <w:r>
-              <w:t>10.3.16</w:t>
+              <w:t>16</w:t>
+            </w:r>
+            <w:bookmarkStart w:id="0" w:name="_GoBack"/>
+            <w:bookmarkEnd w:id="0"/>
+            <w:r>
+              <w:t>.3.16</w:t>
             </w:r>
           </w:p>
         </w:tc>
         <w:tc>
           <w:tcPr>
-            <w:tcW w:w="1417" w:type="dxa"/>
+            <w:tcW w:w="1558" w:type="dxa"/>
           </w:tcPr>
           <w:p>
             <w:r>
-              <w:t>JA</w:t>
+              <w:t>Ja</w:t>
             </w:r>
           </w:p>
         </w:tc>
         <w:tc>
           <w:tcPr>
-            <w:tcW w:w="1560" w:type="dxa"/>
+            <w:tcW w:w="1559" w:type="dxa"/>
           </w:tcPr>
           <w:p>
             <w:r>
-              <w:t>Nein</w:t>
+              <w:t>Ja</w:t>
             </w:r>
           </w:p>
         </w:tc>
@@ -526,49 +622,73 @@
         </w:tc>
         <w:tc>
           <w:tcPr>
-            <w:tcW w:w="1843" w:type="dxa"/>
+            <w:tcW w:w="1700" w:type="dxa"/>
           </w:tcPr>
           <w:p>
             <w:r>
-              <w:t>2.6 mW</w:t>
+              <w:t xml:space="preserve">32  </w:t>
             </w:r>
+            <m:oMath>
+              <m:r>
+                <w:rPr>
+                  <w:rFonts w:ascii="Cambria Math" w:hAnsi="Cambria Math"/>
+                </w:rPr>
+                <m:t>μ</m:t>
+              </m:r>
+              <m:r>
+                <w:rPr>
+                  <w:rFonts w:ascii="Cambria Math" w:hAnsi="Cambria Math"/>
+                </w:rPr>
+                <m:t>J</m:t>
+              </m:r>
+            </m:oMath>
           </w:p>
         </w:tc>
         <w:tc>
           <w:tcPr>
-            <w:tcW w:w="1701" w:type="dxa"/>
+            <w:tcW w:w="2413" w:type="dxa"/>
           </w:tcPr>
           <w:p>
             <w:r>
-              <w:t xml:space="preserve"> - </w:t>
+              <w:t xml:space="preserve">126 </w:t>
             </w:r>
-            <w:bookmarkStart w:id="0" w:name="_GoBack"/>
-            <w:bookmarkEnd w:id="0"/>
+            <m:oMath>
+              <m:r>
+                <w:rPr>
+                  <w:rFonts w:ascii="Cambria Math" w:hAnsi="Cambria Math"/>
+                </w:rPr>
+                <m:t>μJ</m:t>
+              </m:r>
+            </m:oMath>
           </w:p>
         </w:tc>
       </w:tr>
       <w:tr>
         <w:tc>
           <w:tcPr>
-            <w:tcW w:w="988" w:type="dxa"/>
+            <w:tcW w:w="896" w:type="dxa"/>
+          </w:tcPr>
+          <w:p>
+            <w:r>
+              <w:t>V2</w:t>
+            </w:r>
+          </w:p>
+        </w:tc>
+        <w:tc>
+          <w:tcPr>
+            <w:tcW w:w="942" w:type="dxa"/>
           </w:tcPr>
           <w:p/>
         </w:tc>
         <w:tc>
           <w:tcPr>
-            <w:tcW w:w="992" w:type="dxa"/>
+            <w:tcW w:w="1558" w:type="dxa"/>
           </w:tcPr>
           <w:p/>
         </w:tc>
         <w:tc>
           <w:tcPr>
-            <w:tcW w:w="1417" w:type="dxa"/>
-          </w:tcPr>
-          <w:p/>
-        </w:tc>
-        <w:tc>
-          <w:tcPr>
-            <w:tcW w:w="1560" w:type="dxa"/>
+            <w:tcW w:w="1559" w:type="dxa"/>
           </w:tcPr>
           <w:p/>
         </w:tc>
@@ -580,13 +700,13 @@
         </w:tc>
         <w:tc>
           <w:tcPr>
-            <w:tcW w:w="1843" w:type="dxa"/>
+            <w:tcW w:w="1700" w:type="dxa"/>
           </w:tcPr>
           <w:p/>
         </w:tc>
         <w:tc>
           <w:tcPr>
-            <w:tcW w:w="1701" w:type="dxa"/>
+            <w:tcW w:w="2413" w:type="dxa"/>
           </w:tcPr>
           <w:p/>
         </w:tc>
@@ -632,10 +752,26 @@
         </w:numPr>
       </w:pPr>
       <w:r>
-        <w:t>TI DevPack (mit abgelötetem JTAG-Adapter). Dient als Adapter für</w:t>
-      </w:r>
-      <w:r>
-        <w:t xml:space="preserve"> die Board-Eingänge DP0 bis DP3, die auf dem DevPack einfach über die Ausgänge angelötet werden kann. </w:t>
+        <w:t xml:space="preserve">TI </w:t>
+      </w:r>
+      <w:proofErr w:type="spellStart"/>
+      <w:r>
+        <w:t>DevPack</w:t>
+      </w:r>
+      <w:proofErr w:type="spellEnd"/>
+      <w:r>
+        <w:t xml:space="preserve"> (mit abgelötetem JTAG-Adapter). Dient als Adapter für</w:t>
+      </w:r>
+      <w:r>
+        <w:t xml:space="preserve"> die Board-Eingänge DP0 bis DP3, die auf dem </w:t>
+      </w:r>
+      <w:proofErr w:type="spellStart"/>
+      <w:r>
+        <w:t>DevPack</w:t>
+      </w:r>
+      <w:proofErr w:type="spellEnd"/>
+      <w:r>
+        <w:t xml:space="preserve"> einfach über die Ausgänge angelötet werden kann. </w:t>
       </w:r>
     </w:p>
     <w:p>
@@ -649,16 +785,24 @@
           <w:lang w:val="fr-CH"/>
         </w:rPr>
       </w:pPr>
+      <w:proofErr w:type="spellStart"/>
       <w:r>
         <w:rPr>
           <w:lang w:val="fr-CH"/>
         </w:rPr>
-        <w:t>Agilent Tech</w:t>
-      </w:r>
+        <w:t>Agilent</w:t>
+      </w:r>
+      <w:proofErr w:type="spellEnd"/>
       <w:r>
         <w:rPr>
           <w:lang w:val="fr-CH"/>
         </w:rPr>
+        <w:t xml:space="preserve"> Tech</w:t>
+      </w:r>
+      <w:r>
+        <w:rPr>
+          <w:lang w:val="fr-CH"/>
+        </w:rPr>
         <w:t>n</w:t>
       </w:r>
       <w:r>
@@ -688,19 +832,10 @@
     </w:p>
     <w:p>
       <w:pPr>
-        <w:pStyle w:val="Listenabsatz"/>
-        <w:numPr>
-          <w:ilvl w:val="0"/>
-          <w:numId w:val="3"/>
-        </w:numPr>
-      </w:pPr>
-      <w:r>
-        <w:t>1.5 V Batterie mit Halterung und Switch</w:t>
-      </w:r>
-    </w:p>
-    <w:p>
-      <w:pPr>
         <w:keepNext/>
+        <w:rPr>
+          <w:lang w:val="en-GB"/>
+        </w:rPr>
       </w:pPr>
       <w:r>
         <w:rPr>
@@ -715,10 +850,10 @@
               <wp:anchor distT="0" distB="0" distL="114300" distR="114300" simplePos="0" relativeHeight="251659264" behindDoc="0" locked="0" layoutInCell="1" allowOverlap="1">
                 <wp:simplePos x="0" y="0"/>
                 <wp:positionH relativeFrom="column">
-                  <wp:posOffset>1208923</wp:posOffset>
+                  <wp:posOffset>3244239</wp:posOffset>
                 </wp:positionH>
                 <wp:positionV relativeFrom="paragraph">
-                  <wp:posOffset>3532247</wp:posOffset>
+                  <wp:posOffset>3544102</wp:posOffset>
                 </wp:positionV>
                 <wp:extent cx="461866" cy="391886"/>
                 <wp:effectExtent l="0" t="0" r="14605" b="27305"/>
@@ -777,46 +912,68 @@
           </mc:Choice>
           <mc:Fallback>
             <w:pict>
-              <v:rect w14:anchorId="1609C246" id="Rechteck 6" o:spid="_x0000_s1026" style="position:absolute;margin-left:95.2pt;margin-top:278.15pt;width:36.35pt;height:30.85pt;z-index:251659264;visibility:visible;mso-wrap-style:square;mso-height-percent:0;mso-wrap-distance-left:9pt;mso-wrap-distance-top:0;mso-wrap-distance-right:9pt;mso-wrap-distance-bottom:0;mso-position-horizontal:absolute;mso-position-horizontal-relative:text;mso-position-vertical:absolute;mso-position-vertical-relative:text;mso-height-percent:0;mso-height-relative:margin;v-text-anchor:middle" o:gfxdata="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" filled="f" strokecolor="black [3213]" strokeweight="1pt"/>
+              <v:rect w14:anchorId="7DFA466F" id="Rechteck 6" o:spid="_x0000_s1026" style="position:absolute;margin-left:255.45pt;margin-top:279.05pt;width:36.35pt;height:30.85pt;z-index:251659264;visibility:visible;mso-wrap-style:square;mso-height-percent:0;mso-wrap-distance-left:9pt;mso-wrap-distance-top:0;mso-wrap-distance-right:9pt;mso-wrap-distance-bottom:0;mso-position-horizontal:absolute;mso-position-horizontal-relative:text;mso-position-vertical:absolute;mso-position-vertical-relative:text;mso-height-percent:0;mso-height-relative:margin;v-text-anchor:middle" o:gfxdata="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" filled="f" strokecolor="black [3213]" strokeweight="1pt"/>
             </w:pict>
           </mc:Fallback>
         </mc:AlternateContent>
       </w:r>
+      <w:proofErr w:type="spellStart"/>
       <w:r>
         <w:rPr>
           <w:b/>
-        </w:rPr>
-        <w:t>Anhang Bilder der Messungen</w:t>
+          <w:lang w:val="en-GB"/>
+        </w:rPr>
+        <w:t>S</w:t>
       </w:r>
       <w:r>
         <w:rPr>
           <w:b/>
+          <w:lang w:val="en-GB"/>
+        </w:rPr>
+        <w:t>enden</w:t>
+      </w:r>
+      <w:proofErr w:type="spellEnd"/>
+      <w:r>
+        <w:rPr>
+          <w:b/>
+          <w:lang w:val="en-GB"/>
+        </w:rPr>
+        <w:t xml:space="preserve"> V0</w:t>
+      </w:r>
+      <w:r>
+        <w:rPr>
+          <w:b/>
+          <w:lang w:val="en-GB"/>
         </w:rPr>
         <w:br/>
       </w:r>
-      <w:r>
-        <w:t xml:space="preserve">Messung 10.3.16 V0: </w:t>
-      </w:r>
-      <w:r>
-        <w:t>Stand by Modus</w:t>
-      </w:r>
-      <w:r>
-        <w:rPr>
-          <w:b/>
-        </w:rPr>
+      <w:proofErr w:type="spellStart"/>
+      <w:r>
+        <w:rPr>
+          <w:lang w:val="en-GB"/>
+        </w:rPr>
+        <w:t>Messung</w:t>
+      </w:r>
+      <w:proofErr w:type="spellEnd"/>
+      <w:r>
+        <w:rPr>
+          <w:lang w:val="en-GB"/>
+        </w:rPr>
+        <w:t xml:space="preserve"> 10.3.16</w:t>
+      </w:r>
+      <w:r>
         <w:br/>
       </w:r>
       <w:r>
         <w:rPr>
-          <w:b/>
           <w:noProof/>
           <w:lang w:eastAsia="de-CH"/>
         </w:rPr>
         <w:drawing>
-          <wp:inline distT="0" distB="0" distL="0" distR="0" wp14:anchorId="30AB11B0" wp14:editId="2DD25AB7">
-            <wp:extent cx="4114800" cy="3520800"/>
-            <wp:effectExtent l="0" t="0" r="0" b="3810"/>
-            <wp:docPr id="1" name="Grafik 1"/>
+          <wp:inline distT="0" distB="0" distL="0" distR="0" wp14:anchorId="35E11D87" wp14:editId="18369C29">
+            <wp:extent cx="4118400" cy="3524400"/>
+            <wp:effectExtent l="0" t="0" r="0" b="0"/>
+            <wp:docPr id="3" name="Grafik 3"/>
             <wp:cNvGraphicFramePr>
               <a:graphicFrameLocks xmlns:a="http://schemas.openxmlformats.org/drawingml/2006/main" noChangeAspect="1"/>
             </wp:cNvGraphicFramePr>
@@ -824,7 +981,7 @@
               <a:graphicData uri="http://schemas.openxmlformats.org/drawingml/2006/picture">
                 <pic:pic xmlns:pic="http://schemas.openxmlformats.org/drawingml/2006/picture">
                   <pic:nvPicPr>
-                    <pic:cNvPr id="1" name="Refresh_period.png"/>
+                    <pic:cNvPr id="3" name="Dario_Send.png"/>
                     <pic:cNvPicPr/>
                   </pic:nvPicPr>
                   <pic:blipFill>
@@ -842,7 +999,7 @@
                   <pic:spPr>
                     <a:xfrm>
                       <a:off x="0" y="0"/>
-                      <a:ext cx="4114800" cy="3520800"/>
+                      <a:ext cx="4118400" cy="3524400"/>
                     </a:xfrm>
                     <a:prstGeom prst="rect">
                       <a:avLst/>
@@ -858,76 +1015,77 @@
     <w:p>
       <w:pPr>
         <w:pStyle w:val="Beschriftung"/>
+      </w:pPr>
+      <w:r>
+        <w:t xml:space="preserve">Abbildung </w:t>
+      </w:r>
+      <w:r>
+        <w:fldChar w:fldCharType="begin"/>
+      </w:r>
+      <w:r>
+        <w:instrText xml:space="preserve"> SEQ Abbildung \* ARABIC </w:instrText>
+      </w:r>
+      <w:r>
+        <w:fldChar w:fldCharType="separate"/>
+      </w:r>
+      <w:r>
+        <w:rPr>
+          <w:noProof/>
+        </w:rPr>
+        <w:t>3</w:t>
+      </w:r>
+      <w:r>
+        <w:rPr>
+          <w:noProof/>
+        </w:rPr>
+        <w:fldChar w:fldCharType="end"/>
+      </w:r>
+      <w:r>
+        <w:t>: V0 Sendevorgang</w:t>
+      </w:r>
+    </w:p>
+    <w:p>
+      <w:r>
+        <w:t>Der Stromverbrau</w:t>
+      </w:r>
+      <w:r>
+        <w:t>ch während des Sendevorgangs durchschnittlich 5 mA, d</w:t>
+      </w:r>
+      <w:r>
+        <w:t>er Leistungsverbrauch</w:t>
+      </w:r>
+      <w:r>
+        <w:t xml:space="preserve"> 11 mW.</w:t>
+      </w:r>
+      <w:r>
+        <w:t xml:space="preserve"> Der Energieverbrauch insgesamt 33 </w:t>
+      </w:r>
+      <m:oMath>
+        <m:r>
+          <w:rPr>
+            <w:rFonts w:ascii="Cambria Math" w:hAnsi="Cambria Math"/>
+          </w:rPr>
+          <m:t>μ</m:t>
+        </m:r>
+      </m:oMath>
+      <w:r>
+        <w:t>J.</w:t>
+      </w:r>
+    </w:p>
+    <w:p>
+      <w:pPr>
         <w:rPr>
           <w:b/>
         </w:rPr>
       </w:pPr>
       <w:r>
-        <w:t xml:space="preserve">Abbildung </w:t>
-      </w:r>
-      <w:fldSimple w:instr=" SEQ Abbildung \* ARABIC ">
-        <w:r>
-          <w:rPr>
-            <w:noProof/>
-          </w:rPr>
-          <w:t>1</w:t>
-        </w:r>
-      </w:fldSimple>
-      <w:r>
-        <w:t>: V0 Standby</w:t>
-      </w:r>
-      <w:r>
-        <w:t>: Mehrere Refreshes aufgenommen</w:t>
-      </w:r>
-    </w:p>
-    <w:p>
-      <w:pPr>
-        <w:rPr>
-          <w:noProof/>
-          <w:lang w:eastAsia="de-CH"/>
-        </w:rPr>
-      </w:pPr>
-      <w:r>
-        <w:rPr>
-          <w:noProof/>
-          <w:lang w:eastAsia="de-CH"/>
-        </w:rPr>
-        <w:t xml:space="preserve">Der gemittelte Stromverbauch ist </w:t>
-      </w:r>
-      <w:r>
-        <w:rPr>
-          <w:noProof/>
-          <w:lang w:eastAsia="de-CH"/>
-        </w:rPr>
-        <w:t xml:space="preserve">3.768 μA, die mittlere Leistung 8.291 </w:t>
-      </w:r>
-      <w:r>
-        <w:rPr>
-          <w:noProof/>
-          <w:lang w:eastAsia="de-CH"/>
-        </w:rPr>
-        <w:t>μ</w:t>
-      </w:r>
-      <w:r>
-        <w:rPr>
-          <w:noProof/>
-          <w:lang w:eastAsia="de-CH"/>
-        </w:rPr>
-        <w:t>W.</w:t>
-      </w:r>
-    </w:p>
-    <w:p>
-      <w:pPr>
-        <w:rPr>
-          <w:noProof/>
-          <w:lang w:eastAsia="de-CH"/>
-        </w:rPr>
-      </w:pPr>
-    </w:p>
-    <w:p>
-      <w:pPr>
-        <w:keepNext/>
-      </w:pPr>
+        <w:rPr>
+          <w:b/>
+        </w:rPr>
+        <w:t>Senden V1</w:t>
+      </w:r>
+    </w:p>
+    <w:p>
       <w:r>
         <w:rPr>
           <w:b/>
@@ -937,13 +1095,412 @@
         <mc:AlternateContent>
           <mc:Choice Requires="wps">
             <w:drawing>
-              <wp:anchor distT="0" distB="0" distL="114300" distR="114300" simplePos="0" relativeHeight="251661312" behindDoc="0" locked="0" layoutInCell="1" allowOverlap="1" wp14:anchorId="3771B8F3" wp14:editId="20D10D48">
+              <wp:anchor distT="0" distB="0" distL="114300" distR="114300" simplePos="0" relativeHeight="251671552" behindDoc="0" locked="0" layoutInCell="1" allowOverlap="1" wp14:anchorId="1EEE299D" wp14:editId="31BF3B89">
                 <wp:simplePos x="0" y="0"/>
                 <wp:positionH relativeFrom="column">
-                  <wp:posOffset>1641475</wp:posOffset>
+                  <wp:posOffset>3242286</wp:posOffset>
                 </wp:positionH>
                 <wp:positionV relativeFrom="paragraph">
-                  <wp:posOffset>3194166</wp:posOffset>
+                  <wp:posOffset>3060976</wp:posOffset>
+                </wp:positionV>
+                <wp:extent cx="461866" cy="391886"/>
+                <wp:effectExtent l="0" t="0" r="14605" b="27305"/>
+                <wp:wrapNone/>
+                <wp:docPr id="12" name="Rechteck 12"/>
+                <wp:cNvGraphicFramePr/>
+                <a:graphic xmlns:a="http://schemas.openxmlformats.org/drawingml/2006/main">
+                  <a:graphicData uri="http://schemas.microsoft.com/office/word/2010/wordprocessingShape">
+                    <wps:wsp>
+                      <wps:cNvSpPr/>
+                      <wps:spPr>
+                        <a:xfrm>
+                          <a:off x="0" y="0"/>
+                          <a:ext cx="461866" cy="391886"/>
+                        </a:xfrm>
+                        <a:prstGeom prst="rect">
+                          <a:avLst/>
+                        </a:prstGeom>
+                        <a:noFill/>
+                        <a:ln>
+                          <a:solidFill>
+                            <a:schemeClr val="tx1"/>
+                          </a:solidFill>
+                        </a:ln>
+                      </wps:spPr>
+                      <wps:style>
+                        <a:lnRef idx="2">
+                          <a:schemeClr val="accent1">
+                            <a:shade val="50000"/>
+                          </a:schemeClr>
+                        </a:lnRef>
+                        <a:fillRef idx="1">
+                          <a:schemeClr val="accent1"/>
+                        </a:fillRef>
+                        <a:effectRef idx="0">
+                          <a:schemeClr val="accent1"/>
+                        </a:effectRef>
+                        <a:fontRef idx="minor">
+                          <a:schemeClr val="lt1"/>
+                        </a:fontRef>
+                      </wps:style>
+                      <wps:bodyPr rot="0" spcFirstLastPara="0" vertOverflow="overflow" horzOverflow="overflow" vert="horz" wrap="square" lIns="91440" tIns="45720" rIns="91440" bIns="45720" numCol="1" spcCol="0" rtlCol="0" fromWordArt="0" anchor="ctr" anchorCtr="0" forceAA="0" compatLnSpc="1">
+                        <a:prstTxWarp prst="textNoShape">
+                          <a:avLst/>
+                        </a:prstTxWarp>
+                        <a:noAutofit/>
+                      </wps:bodyPr>
+                    </wps:wsp>
+                  </a:graphicData>
+                </a:graphic>
+                <wp14:sizeRelV relativeFrom="margin">
+                  <wp14:pctHeight>0</wp14:pctHeight>
+                </wp14:sizeRelV>
+              </wp:anchor>
+            </w:drawing>
+          </mc:Choice>
+          <mc:Fallback>
+            <w:pict>
+              <v:rect w14:anchorId="24ED8E42" id="Rechteck 12" o:spid="_x0000_s1026" style="position:absolute;margin-left:255.3pt;margin-top:241pt;width:36.35pt;height:30.85pt;z-index:251671552;visibility:visible;mso-wrap-style:square;mso-height-percent:0;mso-wrap-distance-left:9pt;mso-wrap-distance-top:0;mso-wrap-distance-right:9pt;mso-wrap-distance-bottom:0;mso-position-horizontal:absolute;mso-position-horizontal-relative:text;mso-position-vertical:absolute;mso-position-vertical-relative:text;mso-height-percent:0;mso-height-relative:margin;v-text-anchor:middle" o:gfxdata="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" filled="f" strokecolor="black [3213]" strokeweight="1pt"/>
+            </w:pict>
+          </mc:Fallback>
+        </mc:AlternateContent>
+      </w:r>
+      <w:r>
+        <w:t xml:space="preserve">Messung </w:t>
+      </w:r>
+      <w:r>
+        <w:t>V1</w:t>
+      </w:r>
+      <w:r>
+        <w:t>: mit GPIO Abfrage</w:t>
+      </w:r>
+      <w:r>
+        <w:br/>
+      </w:r>
+      <w:r>
+        <w:rPr>
+          <w:noProof/>
+          <w:lang w:eastAsia="de-CH"/>
+        </w:rPr>
+        <w:drawing>
+          <wp:inline distT="0" distB="0" distL="0" distR="0" wp14:anchorId="105BC5E6" wp14:editId="2BC3B4D7">
+            <wp:extent cx="4082400" cy="3272400"/>
+            <wp:effectExtent l="0" t="0" r="0" b="4445"/>
+            <wp:docPr id="11" name="Grafik 11"/>
+            <wp:cNvGraphicFramePr>
+              <a:graphicFrameLocks xmlns:a="http://schemas.openxmlformats.org/drawingml/2006/main" noChangeAspect="1"/>
+            </wp:cNvGraphicFramePr>
+            <a:graphic xmlns:a="http://schemas.openxmlformats.org/drawingml/2006/main">
+              <a:graphicData uri="http://schemas.openxmlformats.org/drawingml/2006/picture">
+                <pic:pic xmlns:pic="http://schemas.openxmlformats.org/drawingml/2006/picture">
+                  <pic:nvPicPr>
+                    <pic:cNvPr id="11" name="V1_Senden.png"/>
+                    <pic:cNvPicPr/>
+                  </pic:nvPicPr>
+                  <pic:blipFill>
+                    <a:blip r:embed="rId6" cstate="print">
+                      <a:extLst>
+                        <a:ext uri="{28A0092B-C50C-407E-A947-70E740481C1C}">
+                          <a14:useLocalDpi xmlns:a14="http://schemas.microsoft.com/office/drawing/2010/main" val="0"/>
+                        </a:ext>
+                      </a:extLst>
+                    </a:blip>
+                    <a:stretch>
+                      <a:fillRect/>
+                    </a:stretch>
+                  </pic:blipFill>
+                  <pic:spPr>
+                    <a:xfrm>
+                      <a:off x="0" y="0"/>
+                      <a:ext cx="4082400" cy="3272400"/>
+                    </a:xfrm>
+                    <a:prstGeom prst="rect">
+                      <a:avLst/>
+                    </a:prstGeom>
+                  </pic:spPr>
+                </pic:pic>
+              </a:graphicData>
+            </a:graphic>
+          </wp:inline>
+        </w:drawing>
+      </w:r>
+    </w:p>
+    <w:p>
+      <w:pPr>
+        <w:pStyle w:val="Beschriftung"/>
+      </w:pPr>
+      <w:r>
+        <w:t xml:space="preserve">Abbildung </w:t>
+      </w:r>
+      <w:r>
+        <w:fldChar w:fldCharType="begin"/>
+      </w:r>
+      <w:r>
+        <w:instrText xml:space="preserve"> SEQ Abbildung \* ARABIC </w:instrText>
+      </w:r>
+      <w:r>
+        <w:fldChar w:fldCharType="separate"/>
+      </w:r>
+      <w:r>
+        <w:rPr>
+          <w:noProof/>
+        </w:rPr>
+        <w:t>4</w:t>
+      </w:r>
+      <w:r>
+        <w:rPr>
+          <w:noProof/>
+        </w:rPr>
+        <w:fldChar w:fldCharType="end"/>
+      </w:r>
+      <w:r>
+        <w:t xml:space="preserve"> V1 </w:t>
+      </w:r>
+    </w:p>
+    <w:p>
+      <w:r>
+        <w:t xml:space="preserve">Der Energieverbrauch wird durch die GPIO-Abfrage nicht erhöht. Beim Senden wurde nur der Button gebraucht. Nicht GPIO-Interrupt. </w:t>
+      </w:r>
+    </w:p>
+    <w:p/>
+    <w:p>
+      <w:pPr>
+        <w:rPr>
+          <w:b/>
+          <w:noProof/>
+          <w:lang w:eastAsia="de-CH"/>
+        </w:rPr>
+      </w:pPr>
+      <w:r>
+        <w:rPr>
+          <w:b/>
+          <w:noProof/>
+          <w:lang w:eastAsia="de-CH"/>
+        </w:rPr>
+        <w:lastRenderedPageBreak/>
+        <w:t>Init und Senden V1</w:t>
+      </w:r>
+    </w:p>
+    <w:p>
+      <w:pPr>
+        <w:rPr>
+          <w:noProof/>
+          <w:lang w:eastAsia="de-CH"/>
+        </w:rPr>
+      </w:pPr>
+      <w:r>
+        <w:rPr>
+          <w:b/>
+          <w:noProof/>
+          <w:lang w:eastAsia="de-CH"/>
+        </w:rPr>
+        <mc:AlternateContent>
+          <mc:Choice Requires="wps">
+            <w:drawing>
+              <wp:anchor distT="0" distB="0" distL="114300" distR="114300" simplePos="0" relativeHeight="251673600" behindDoc="0" locked="0" layoutInCell="1" allowOverlap="1" wp14:anchorId="3806B571" wp14:editId="746B8A56">
+                <wp:simplePos x="0" y="0"/>
+                <wp:positionH relativeFrom="column">
+                  <wp:posOffset>3234906</wp:posOffset>
+                </wp:positionH>
+                <wp:positionV relativeFrom="paragraph">
+                  <wp:posOffset>2864054</wp:posOffset>
+                </wp:positionV>
+                <wp:extent cx="461866" cy="391886"/>
+                <wp:effectExtent l="0" t="0" r="14605" b="27305"/>
+                <wp:wrapNone/>
+                <wp:docPr id="14" name="Rechteck 14"/>
+                <wp:cNvGraphicFramePr/>
+                <a:graphic xmlns:a="http://schemas.openxmlformats.org/drawingml/2006/main">
+                  <a:graphicData uri="http://schemas.microsoft.com/office/word/2010/wordprocessingShape">
+                    <wps:wsp>
+                      <wps:cNvSpPr/>
+                      <wps:spPr>
+                        <a:xfrm>
+                          <a:off x="0" y="0"/>
+                          <a:ext cx="461866" cy="391886"/>
+                        </a:xfrm>
+                        <a:prstGeom prst="rect">
+                          <a:avLst/>
+                        </a:prstGeom>
+                        <a:noFill/>
+                        <a:ln>
+                          <a:solidFill>
+                            <a:schemeClr val="tx1"/>
+                          </a:solidFill>
+                        </a:ln>
+                      </wps:spPr>
+                      <wps:style>
+                        <a:lnRef idx="2">
+                          <a:schemeClr val="accent1">
+                            <a:shade val="50000"/>
+                          </a:schemeClr>
+                        </a:lnRef>
+                        <a:fillRef idx="1">
+                          <a:schemeClr val="accent1"/>
+                        </a:fillRef>
+                        <a:effectRef idx="0">
+                          <a:schemeClr val="accent1"/>
+                        </a:effectRef>
+                        <a:fontRef idx="minor">
+                          <a:schemeClr val="lt1"/>
+                        </a:fontRef>
+                      </wps:style>
+                      <wps:bodyPr rot="0" spcFirstLastPara="0" vertOverflow="overflow" horzOverflow="overflow" vert="horz" wrap="square" lIns="91440" tIns="45720" rIns="91440" bIns="45720" numCol="1" spcCol="0" rtlCol="0" fromWordArt="0" anchor="ctr" anchorCtr="0" forceAA="0" compatLnSpc="1">
+                        <a:prstTxWarp prst="textNoShape">
+                          <a:avLst/>
+                        </a:prstTxWarp>
+                        <a:noAutofit/>
+                      </wps:bodyPr>
+                    </wps:wsp>
+                  </a:graphicData>
+                </a:graphic>
+                <wp14:sizeRelV relativeFrom="margin">
+                  <wp14:pctHeight>0</wp14:pctHeight>
+                </wp14:sizeRelV>
+              </wp:anchor>
+            </w:drawing>
+          </mc:Choice>
+          <mc:Fallback>
+            <w:pict>
+              <v:rect w14:anchorId="60C38CF0" id="Rechteck 14" o:spid="_x0000_s1026" style="position:absolute;margin-left:254.7pt;margin-top:225.5pt;width:36.35pt;height:30.85pt;z-index:251673600;visibility:visible;mso-wrap-style:square;mso-height-percent:0;mso-wrap-distance-left:9pt;mso-wrap-distance-top:0;mso-wrap-distance-right:9pt;mso-wrap-distance-bottom:0;mso-position-horizontal:absolute;mso-position-horizontal-relative:text;mso-position-vertical:absolute;mso-position-vertical-relative:text;mso-height-percent:0;mso-height-relative:margin;v-text-anchor:middle" o:gfxdata="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" filled="f" strokecolor="black [3213]" strokeweight="1pt"/>
+            </w:pict>
+          </mc:Fallback>
+        </mc:AlternateContent>
+      </w:r>
+      <w:r>
+        <w:rPr>
+          <w:noProof/>
+          <w:lang w:eastAsia="de-CH"/>
+        </w:rPr>
+        <w:drawing>
+          <wp:inline distT="0" distB="0" distL="0" distR="0" wp14:anchorId="519EB416" wp14:editId="506F8808">
+            <wp:extent cx="4096800" cy="3286800"/>
+            <wp:effectExtent l="0" t="0" r="0" b="8890"/>
+            <wp:docPr id="13" name="Grafik 13"/>
+            <wp:cNvGraphicFramePr>
+              <a:graphicFrameLocks xmlns:a="http://schemas.openxmlformats.org/drawingml/2006/main" noChangeAspect="1"/>
+            </wp:cNvGraphicFramePr>
+            <a:graphic xmlns:a="http://schemas.openxmlformats.org/drawingml/2006/main">
+              <a:graphicData uri="http://schemas.openxmlformats.org/drawingml/2006/picture">
+                <pic:pic xmlns:pic="http://schemas.openxmlformats.org/drawingml/2006/picture">
+                  <pic:nvPicPr>
+                    <pic:cNvPr id="13" name="V1_init_126uJ.png"/>
+                    <pic:cNvPicPr/>
+                  </pic:nvPicPr>
+                  <pic:blipFill>
+                    <a:blip r:embed="rId7" cstate="print">
+                      <a:extLst>
+                        <a:ext uri="{28A0092B-C50C-407E-A947-70E740481C1C}">
+                          <a14:useLocalDpi xmlns:a14="http://schemas.microsoft.com/office/drawing/2010/main" val="0"/>
+                        </a:ext>
+                      </a:extLst>
+                    </a:blip>
+                    <a:stretch>
+                      <a:fillRect/>
+                    </a:stretch>
+                  </pic:blipFill>
+                  <pic:spPr>
+                    <a:xfrm>
+                      <a:off x="0" y="0"/>
+                      <a:ext cx="4096800" cy="3286800"/>
+                    </a:xfrm>
+                    <a:prstGeom prst="rect">
+                      <a:avLst/>
+                    </a:prstGeom>
+                  </pic:spPr>
+                </pic:pic>
+              </a:graphicData>
+            </a:graphic>
+          </wp:inline>
+        </w:drawing>
+      </w:r>
+    </w:p>
+    <w:p>
+      <w:pPr>
+        <w:rPr>
+          <w:noProof/>
+          <w:lang w:eastAsia="de-CH"/>
+        </w:rPr>
+      </w:pPr>
+      <w:r>
+        <w:rPr>
+          <w:noProof/>
+          <w:lang w:eastAsia="de-CH"/>
+        </w:rPr>
+        <w:t xml:space="preserve">Beim ersten Senden, das wichtig für die Berechnung des STS ist, ist der Energieverbrauch rund 4-mal höher und liegt bei 126 </w:t>
+      </w:r>
+      <m:oMath>
+        <m:r>
+          <w:rPr>
+            <w:rFonts w:ascii="Cambria Math" w:hAnsi="Cambria Math"/>
+            <w:noProof/>
+            <w:lang w:eastAsia="de-CH"/>
+          </w:rPr>
+          <m:t>μ</m:t>
+        </m:r>
+      </m:oMath>
+      <w:r>
+        <w:rPr>
+          <w:noProof/>
+          <w:lang w:eastAsia="de-CH"/>
+        </w:rPr>
+        <w:t xml:space="preserve">J. </w:t>
+      </w:r>
+    </w:p>
+    <w:p>
+      <w:pPr>
+        <w:rPr>
+          <w:b/>
+          <w:noProof/>
+          <w:lang w:eastAsia="de-CH"/>
+        </w:rPr>
+      </w:pPr>
+    </w:p>
+    <w:p>
+      <w:pPr>
+        <w:rPr>
+          <w:b/>
+          <w:noProof/>
+          <w:lang w:eastAsia="de-CH"/>
+        </w:rPr>
+      </w:pPr>
+      <w:r>
+        <w:rPr>
+          <w:b/>
+          <w:noProof/>
+          <w:lang w:eastAsia="de-CH"/>
+        </w:rPr>
+        <w:t>Energieverbrauch Refresh-Zyklus</w:t>
+      </w:r>
+      <w:r>
+        <w:rPr>
+          <w:b/>
+          <w:noProof/>
+          <w:lang w:eastAsia="de-CH"/>
+        </w:rPr>
+        <w:br/>
+      </w:r>
+    </w:p>
+    <w:p>
+      <w:pPr>
+        <w:keepNext/>
+      </w:pPr>
+      <w:r>
+        <w:rPr>
+          <w:b/>
+          <w:noProof/>
+          <w:lang w:eastAsia="de-CH"/>
+        </w:rPr>
+        <mc:AlternateContent>
+          <mc:Choice Requires="wps">
+            <w:drawing>
+              <wp:anchor distT="0" distB="0" distL="114300" distR="114300" simplePos="0" relativeHeight="251669504" behindDoc="0" locked="0" layoutInCell="1" allowOverlap="1" wp14:anchorId="223C5602" wp14:editId="7FBC561A">
+                <wp:simplePos x="0" y="0"/>
+                <wp:positionH relativeFrom="column">
+                  <wp:posOffset>3237362</wp:posOffset>
+                </wp:positionH>
+                <wp:positionV relativeFrom="paragraph">
+                  <wp:posOffset>3185423</wp:posOffset>
                 </wp:positionV>
                 <wp:extent cx="461866" cy="391886"/>
                 <wp:effectExtent l="0" t="0" r="14605" b="27305"/>
@@ -1002,7 +1559,7 @@
           </mc:Choice>
           <mc:Fallback>
             <w:pict>
-              <v:rect w14:anchorId="5D791EDD" id="Rechteck 7" o:spid="_x0000_s1026" style="position:absolute;margin-left:129.25pt;margin-top:251.5pt;width:36.35pt;height:30.85pt;z-index:251661312;visibility:visible;mso-wrap-style:square;mso-height-percent:0;mso-wrap-distance-left:9pt;mso-wrap-distance-top:0;mso-wrap-distance-right:9pt;mso-wrap-distance-bottom:0;mso-position-horizontal:absolute;mso-position-horizontal-relative:text;mso-position-vertical:absolute;mso-position-vertical-relative:text;mso-height-percent:0;mso-height-relative:margin;v-text-anchor:middle" o:gfxdata="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" filled="f" strokecolor="black [3213]" strokeweight="1pt"/>
+              <v:rect w14:anchorId="6A65244D" id="Rechteck 7" o:spid="_x0000_s1026" style="position:absolute;margin-left:254.9pt;margin-top:250.8pt;width:36.35pt;height:30.85pt;z-index:251669504;visibility:visible;mso-wrap-style:square;mso-height-percent:0;mso-wrap-distance-left:9pt;mso-wrap-distance-top:0;mso-wrap-distance-right:9pt;mso-wrap-distance-bottom:0;mso-position-horizontal:absolute;mso-position-horizontal-relative:text;mso-position-vertical:absolute;mso-position-vertical-relative:text;mso-height-percent:0;mso-height-relative:margin;v-text-anchor:middle" o:gfxdata="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" filled="f" strokecolor="black [3213]" strokeweight="1pt"/>
             </w:pict>
           </mc:Fallback>
         </mc:AlternateContent>
@@ -1014,7 +1571,7 @@
           <w:lang w:eastAsia="de-CH"/>
         </w:rPr>
         <w:drawing>
-          <wp:inline distT="0" distB="0" distL="0" distR="0" wp14:anchorId="0EF7562E" wp14:editId="41B1E014">
+          <wp:inline distT="0" distB="0" distL="0" distR="0" wp14:anchorId="7740194E" wp14:editId="7117BAE5">
             <wp:extent cx="4118400" cy="3524400"/>
             <wp:effectExtent l="0" t="0" r="0" b="0"/>
             <wp:docPr id="2" name="Grafik 2"/>
@@ -1026,344 +1583,6 @@
                 <pic:pic xmlns:pic="http://schemas.openxmlformats.org/drawingml/2006/picture">
                   <pic:nvPicPr>
                     <pic:cNvPr id="2" name="Dario_Refresh.png"/>
-                    <pic:cNvPicPr/>
-                  </pic:nvPicPr>
-                  <pic:blipFill>
-                    <a:blip r:embed="rId6" cstate="print">
-                      <a:extLst>
-                        <a:ext uri="{28A0092B-C50C-407E-A947-70E740481C1C}">
-                          <a14:useLocalDpi xmlns:a14="http://schemas.microsoft.com/office/drawing/2010/main" val="0"/>
-                        </a:ext>
-                      </a:extLst>
-                    </a:blip>
-                    <a:stretch>
-                      <a:fillRect/>
-                    </a:stretch>
-                  </pic:blipFill>
-                  <pic:spPr>
-                    <a:xfrm>
-                      <a:off x="0" y="0"/>
-                      <a:ext cx="4118400" cy="3524400"/>
-                    </a:xfrm>
-                    <a:prstGeom prst="rect">
-                      <a:avLst/>
-                    </a:prstGeom>
-                  </pic:spPr>
-                </pic:pic>
-              </a:graphicData>
-            </a:graphic>
-          </wp:inline>
-        </w:drawing>
-      </w:r>
-    </w:p>
-    <w:p>
-      <w:pPr>
-        <w:pStyle w:val="Beschriftung"/>
-      </w:pPr>
-      <w:r>
-        <w:t xml:space="preserve">Abbildung </w:t>
-      </w:r>
-      <w:fldSimple w:instr=" SEQ Abbildung \* ARABIC ">
-        <w:r>
-          <w:rPr>
-            <w:noProof/>
-          </w:rPr>
-          <w:t>2</w:t>
-        </w:r>
-      </w:fldSimple>
-      <w:r>
-        <w:t>: V0 - Standby Modus mit einem Refreshpeak</w:t>
-      </w:r>
-    </w:p>
-    <w:p>
-      <w:r>
-        <w:t>Der maximale Stromverbrauch beim Refreshen beträgt 10.56 mA.</w:t>
-      </w:r>
-    </w:p>
-    <w:p>
-      <w:pPr>
-        <w:keepNext/>
-      </w:pPr>
-      <w:r>
-        <w:rPr>
-          <w:b/>
-          <w:noProof/>
-          <w:lang w:eastAsia="de-CH"/>
-        </w:rPr>
-        <w:lastRenderedPageBreak/>
-        <mc:AlternateContent>
-          <mc:Choice Requires="wps">
-            <w:drawing>
-              <wp:anchor distT="0" distB="0" distL="114300" distR="114300" simplePos="0" relativeHeight="251663360" behindDoc="0" locked="0" layoutInCell="1" allowOverlap="1" wp14:anchorId="455F8EBB" wp14:editId="7DF37D56">
-                <wp:simplePos x="0" y="0"/>
-                <wp:positionH relativeFrom="column">
-                  <wp:posOffset>1202988</wp:posOffset>
-                </wp:positionH>
-                <wp:positionV relativeFrom="paragraph">
-                  <wp:posOffset>3376930</wp:posOffset>
-                </wp:positionV>
-                <wp:extent cx="461866" cy="391886"/>
-                <wp:effectExtent l="0" t="0" r="14605" b="27305"/>
-                <wp:wrapNone/>
-                <wp:docPr id="8" name="Rechteck 8"/>
-                <wp:cNvGraphicFramePr/>
-                <a:graphic xmlns:a="http://schemas.openxmlformats.org/drawingml/2006/main">
-                  <a:graphicData uri="http://schemas.microsoft.com/office/word/2010/wordprocessingShape">
-                    <wps:wsp>
-                      <wps:cNvSpPr/>
-                      <wps:spPr>
-                        <a:xfrm>
-                          <a:off x="0" y="0"/>
-                          <a:ext cx="461866" cy="391886"/>
-                        </a:xfrm>
-                        <a:prstGeom prst="rect">
-                          <a:avLst/>
-                        </a:prstGeom>
-                        <a:noFill/>
-                        <a:ln>
-                          <a:solidFill>
-                            <a:schemeClr val="tx1"/>
-                          </a:solidFill>
-                        </a:ln>
-                      </wps:spPr>
-                      <wps:style>
-                        <a:lnRef idx="2">
-                          <a:schemeClr val="accent1">
-                            <a:shade val="50000"/>
-                          </a:schemeClr>
-                        </a:lnRef>
-                        <a:fillRef idx="1">
-                          <a:schemeClr val="accent1"/>
-                        </a:fillRef>
-                        <a:effectRef idx="0">
-                          <a:schemeClr val="accent1"/>
-                        </a:effectRef>
-                        <a:fontRef idx="minor">
-                          <a:schemeClr val="lt1"/>
-                        </a:fontRef>
-                      </wps:style>
-                      <wps:bodyPr rot="0" spcFirstLastPara="0" vertOverflow="overflow" horzOverflow="overflow" vert="horz" wrap="square" lIns="91440" tIns="45720" rIns="91440" bIns="45720" numCol="1" spcCol="0" rtlCol="0" fromWordArt="0" anchor="ctr" anchorCtr="0" forceAA="0" compatLnSpc="1">
-                        <a:prstTxWarp prst="textNoShape">
-                          <a:avLst/>
-                        </a:prstTxWarp>
-                        <a:noAutofit/>
-                      </wps:bodyPr>
-                    </wps:wsp>
-                  </a:graphicData>
-                </a:graphic>
-                <wp14:sizeRelV relativeFrom="margin">
-                  <wp14:pctHeight>0</wp14:pctHeight>
-                </wp14:sizeRelV>
-              </wp:anchor>
-            </w:drawing>
-          </mc:Choice>
-          <mc:Fallback>
-            <w:pict>
-              <v:rect w14:anchorId="3FB57B5D" id="Rechteck 8" o:spid="_x0000_s1026" style="position:absolute;margin-left:94.7pt;margin-top:265.9pt;width:36.35pt;height:30.85pt;z-index:251663360;visibility:visible;mso-wrap-style:square;mso-height-percent:0;mso-wrap-distance-left:9pt;mso-wrap-distance-top:0;mso-wrap-distance-right:9pt;mso-wrap-distance-bottom:0;mso-position-horizontal:absolute;mso-position-horizontal-relative:text;mso-position-vertical:absolute;mso-position-vertical-relative:text;mso-height-percent:0;mso-height-relative:margin;v-text-anchor:middle" o:gfxdata="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" filled="f" strokecolor="black [3213]" strokeweight="1pt"/>
-            </w:pict>
-          </mc:Fallback>
-        </mc:AlternateContent>
-      </w:r>
-      <w:r>
-        <w:t xml:space="preserve">Messung </w:t>
-      </w:r>
-      <w:r>
-        <w:t>10.3.16: V0</w:t>
-      </w:r>
-      <w:r>
-        <w:t xml:space="preserve"> Senden</w:t>
-      </w:r>
-      <w:r>
-        <w:br/>
-      </w:r>
-      <w:r>
-        <w:rPr>
-          <w:noProof/>
-          <w:lang w:eastAsia="de-CH"/>
-        </w:rPr>
-        <w:drawing>
-          <wp:inline distT="0" distB="0" distL="0" distR="0" wp14:anchorId="011C518B" wp14:editId="3670FA5E">
-            <wp:extent cx="4118400" cy="3524400"/>
-            <wp:effectExtent l="0" t="0" r="0" b="0"/>
-            <wp:docPr id="3" name="Grafik 3"/>
-            <wp:cNvGraphicFramePr>
-              <a:graphicFrameLocks xmlns:a="http://schemas.openxmlformats.org/drawingml/2006/main" noChangeAspect="1"/>
-            </wp:cNvGraphicFramePr>
-            <a:graphic xmlns:a="http://schemas.openxmlformats.org/drawingml/2006/main">
-              <a:graphicData uri="http://schemas.openxmlformats.org/drawingml/2006/picture">
-                <pic:pic xmlns:pic="http://schemas.openxmlformats.org/drawingml/2006/picture">
-                  <pic:nvPicPr>
-                    <pic:cNvPr id="3" name="Dario_Send.png"/>
-                    <pic:cNvPicPr/>
-                  </pic:nvPicPr>
-                  <pic:blipFill>
-                    <a:blip r:embed="rId7" cstate="print">
-                      <a:extLst>
-                        <a:ext uri="{28A0092B-C50C-407E-A947-70E740481C1C}">
-                          <a14:useLocalDpi xmlns:a14="http://schemas.microsoft.com/office/drawing/2010/main" val="0"/>
-                        </a:ext>
-                      </a:extLst>
-                    </a:blip>
-                    <a:stretch>
-                      <a:fillRect/>
-                    </a:stretch>
-                  </pic:blipFill>
-                  <pic:spPr>
-                    <a:xfrm>
-                      <a:off x="0" y="0"/>
-                      <a:ext cx="4118400" cy="3524400"/>
-                    </a:xfrm>
-                    <a:prstGeom prst="rect">
-                      <a:avLst/>
-                    </a:prstGeom>
-                  </pic:spPr>
-                </pic:pic>
-              </a:graphicData>
-            </a:graphic>
-          </wp:inline>
-        </w:drawing>
-      </w:r>
-    </w:p>
-    <w:p>
-      <w:pPr>
-        <w:pStyle w:val="Beschriftung"/>
-      </w:pPr>
-      <w:r>
-        <w:t xml:space="preserve">Abbildung </w:t>
-      </w:r>
-      <w:fldSimple w:instr=" SEQ Abbildung \* ARABIC ">
-        <w:r>
-          <w:rPr>
-            <w:noProof/>
-          </w:rPr>
-          <w:t>3</w:t>
-        </w:r>
-      </w:fldSimple>
-      <w:r>
-        <w:t>: V0 Sendevorgang</w:t>
-      </w:r>
-    </w:p>
-    <w:p>
-      <w:r>
-        <w:t>Der Stromverbrau</w:t>
-      </w:r>
-      <w:r>
-        <w:t>ch während des Sendevorgangs durchschnittlich 5 mA, d</w:t>
-      </w:r>
-      <w:r>
-        <w:t>er Leistungsverbrauch</w:t>
-      </w:r>
-      <w:r>
-        <w:t xml:space="preserve"> 11 mW.</w:t>
-      </w:r>
-    </w:p>
-    <w:p/>
-    <w:p>
-      <w:r>
-        <w:t>Messung 10.3.16: V1 Stand by</w:t>
-      </w:r>
-    </w:p>
-    <w:p>
-      <w:pPr>
-        <w:keepNext/>
-      </w:pPr>
-      <w:r>
-        <w:rPr>
-          <w:b/>
-          <w:noProof/>
-          <w:lang w:eastAsia="de-CH"/>
-        </w:rPr>
-        <mc:AlternateContent>
-          <mc:Choice Requires="wps">
-            <w:drawing>
-              <wp:anchor distT="0" distB="0" distL="114300" distR="114300" simplePos="0" relativeHeight="251665408" behindDoc="0" locked="0" layoutInCell="1" allowOverlap="1" wp14:anchorId="5CE544EB" wp14:editId="6291D265">
-                <wp:simplePos x="0" y="0"/>
-                <wp:positionH relativeFrom="column">
-                  <wp:posOffset>1202133</wp:posOffset>
-                </wp:positionH>
-                <wp:positionV relativeFrom="paragraph">
-                  <wp:posOffset>3190668</wp:posOffset>
-                </wp:positionV>
-                <wp:extent cx="461866" cy="391886"/>
-                <wp:effectExtent l="0" t="0" r="14605" b="27305"/>
-                <wp:wrapNone/>
-                <wp:docPr id="9" name="Rechteck 9"/>
-                <wp:cNvGraphicFramePr/>
-                <a:graphic xmlns:a="http://schemas.openxmlformats.org/drawingml/2006/main">
-                  <a:graphicData uri="http://schemas.microsoft.com/office/word/2010/wordprocessingShape">
-                    <wps:wsp>
-                      <wps:cNvSpPr/>
-                      <wps:spPr>
-                        <a:xfrm>
-                          <a:off x="0" y="0"/>
-                          <a:ext cx="461866" cy="391886"/>
-                        </a:xfrm>
-                        <a:prstGeom prst="rect">
-                          <a:avLst/>
-                        </a:prstGeom>
-                        <a:noFill/>
-                        <a:ln>
-                          <a:solidFill>
-                            <a:schemeClr val="tx1"/>
-                          </a:solidFill>
-                        </a:ln>
-                      </wps:spPr>
-                      <wps:style>
-                        <a:lnRef idx="2">
-                          <a:schemeClr val="accent1">
-                            <a:shade val="50000"/>
-                          </a:schemeClr>
-                        </a:lnRef>
-                        <a:fillRef idx="1">
-                          <a:schemeClr val="accent1"/>
-                        </a:fillRef>
-                        <a:effectRef idx="0">
-                          <a:schemeClr val="accent1"/>
-                        </a:effectRef>
-                        <a:fontRef idx="minor">
-                          <a:schemeClr val="lt1"/>
-                        </a:fontRef>
-                      </wps:style>
-                      <wps:bodyPr rot="0" spcFirstLastPara="0" vertOverflow="overflow" horzOverflow="overflow" vert="horz" wrap="square" lIns="91440" tIns="45720" rIns="91440" bIns="45720" numCol="1" spcCol="0" rtlCol="0" fromWordArt="0" anchor="ctr" anchorCtr="0" forceAA="0" compatLnSpc="1">
-                        <a:prstTxWarp prst="textNoShape">
-                          <a:avLst/>
-                        </a:prstTxWarp>
-                        <a:noAutofit/>
-                      </wps:bodyPr>
-                    </wps:wsp>
-                  </a:graphicData>
-                </a:graphic>
-                <wp14:sizeRelV relativeFrom="margin">
-                  <wp14:pctHeight>0</wp14:pctHeight>
-                </wp14:sizeRelV>
-              </wp:anchor>
-            </w:drawing>
-          </mc:Choice>
-          <mc:Fallback>
-            <w:pict>
-              <v:rect w14:anchorId="59325DC0" id="Rechteck 9" o:spid="_x0000_s1026" style="position:absolute;margin-left:94.65pt;margin-top:251.25pt;width:36.35pt;height:30.85pt;z-index:251665408;visibility:visible;mso-wrap-style:square;mso-height-percent:0;mso-wrap-distance-left:9pt;mso-wrap-distance-top:0;mso-wrap-distance-right:9pt;mso-wrap-distance-bottom:0;mso-position-horizontal:absolute;mso-position-horizontal-relative:text;mso-position-vertical:absolute;mso-position-vertical-relative:text;mso-height-percent:0;mso-height-relative:margin;v-text-anchor:middle" o:gfxdata="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" filled="f" strokecolor="black [3213]" strokeweight="1pt"/>
-            </w:pict>
-          </mc:Fallback>
-        </mc:AlternateContent>
-      </w:r>
-      <w:r>
-        <w:rPr>
-          <w:noProof/>
-          <w:lang w:eastAsia="de-CH"/>
-        </w:rPr>
-        <w:drawing>
-          <wp:inline distT="0" distB="0" distL="0" distR="0" wp14:anchorId="67415534" wp14:editId="506EA8F2">
-            <wp:extent cx="4118400" cy="3524400"/>
-            <wp:effectExtent l="0" t="0" r="0" b="0"/>
-            <wp:docPr id="4" name="Grafik 4"/>
-            <wp:cNvGraphicFramePr>
-              <a:graphicFrameLocks xmlns:a="http://schemas.openxmlformats.org/drawingml/2006/main" noChangeAspect="1"/>
-            </wp:cNvGraphicFramePr>
-            <a:graphic xmlns:a="http://schemas.openxmlformats.org/drawingml/2006/main">
-              <a:graphicData uri="http://schemas.openxmlformats.org/drawingml/2006/picture">
-                <pic:pic xmlns:pic="http://schemas.openxmlformats.org/drawingml/2006/picture">
-                  <pic:nvPicPr>
-                    <pic:cNvPr id="4" name="V1_Standby.png"/>
                     <pic:cNvPicPr/>
                   </pic:nvPicPr>
                   <pic:blipFill>
@@ -1401,177 +1620,64 @@
       <w:r>
         <w:t xml:space="preserve">Abbildung </w:t>
       </w:r>
-      <w:fldSimple w:instr=" SEQ Abbildung \* ARABIC ">
-        <w:r>
-          <w:rPr>
-            <w:noProof/>
-          </w:rPr>
-          <w:t>4</w:t>
-        </w:r>
-      </w:fldSimple>
-      <w:r>
-        <w:t xml:space="preserve"> V1 Standby</w:t>
+      <w:r>
+        <w:fldChar w:fldCharType="begin"/>
+      </w:r>
+      <w:r>
+        <w:instrText xml:space="preserve"> SEQ Abbildung \* ARABIC </w:instrText>
+      </w:r>
+      <w:r>
+        <w:fldChar w:fldCharType="separate"/>
+      </w:r>
+      <w:r>
+        <w:rPr>
+          <w:noProof/>
+        </w:rPr>
+        <w:t>2</w:t>
+      </w:r>
+      <w:r>
+        <w:rPr>
+          <w:noProof/>
+        </w:rPr>
+        <w:fldChar w:fldCharType="end"/>
+      </w:r>
+      <w:r>
+        <w:t xml:space="preserve">: V0 - Standby Modus mit einem </w:t>
+      </w:r>
+      <w:proofErr w:type="spellStart"/>
+      <w:r>
+        <w:t>Refreshpeak</w:t>
+      </w:r>
+      <w:proofErr w:type="spellEnd"/>
+    </w:p>
+    <w:p>
+      <w:r>
+        <w:t xml:space="preserve">Der maximale Stromverbrauch beim </w:t>
+      </w:r>
+      <w:proofErr w:type="spellStart"/>
+      <w:r>
+        <w:t>Refreshen</w:t>
+      </w:r>
+      <w:proofErr w:type="spellEnd"/>
+      <w:r>
+        <w:t xml:space="preserve"> beträgt 10.56 mA.</w:t>
+      </w:r>
+      <w:r>
+        <w:t xml:space="preserve"> Der Energieverbrauch liegt unter 2 </w:t>
+      </w:r>
+      <w:proofErr w:type="spellStart"/>
+      <w:r>
+        <w:t>uJ</w:t>
+      </w:r>
+      <w:proofErr w:type="spellEnd"/>
+      <w:r>
+        <w:t>.</w:t>
       </w:r>
     </w:p>
     <w:p/>
-    <w:p>
-      <w:r>
-        <w:t>Messung 10.3.16. V1 Senden (unklar)</w:t>
-      </w:r>
-    </w:p>
-    <w:p>
-      <w:pPr>
-        <w:keepNext/>
-      </w:pPr>
-      <w:r>
-        <w:rPr>
-          <w:b/>
-          <w:noProof/>
-          <w:lang w:eastAsia="de-CH"/>
-        </w:rPr>
-        <mc:AlternateContent>
-          <mc:Choice Requires="wps">
-            <w:drawing>
-              <wp:anchor distT="0" distB="0" distL="114300" distR="114300" simplePos="0" relativeHeight="251667456" behindDoc="0" locked="0" layoutInCell="1" allowOverlap="1" wp14:anchorId="3DF3F8CC" wp14:editId="539C811A">
-                <wp:simplePos x="0" y="0"/>
-                <wp:positionH relativeFrom="column">
-                  <wp:posOffset>1198880</wp:posOffset>
-                </wp:positionH>
-                <wp:positionV relativeFrom="paragraph">
-                  <wp:posOffset>3188322</wp:posOffset>
-                </wp:positionV>
-                <wp:extent cx="461866" cy="391886"/>
-                <wp:effectExtent l="0" t="0" r="14605" b="27305"/>
-                <wp:wrapNone/>
-                <wp:docPr id="10" name="Rechteck 10"/>
-                <wp:cNvGraphicFramePr/>
-                <a:graphic xmlns:a="http://schemas.openxmlformats.org/drawingml/2006/main">
-                  <a:graphicData uri="http://schemas.microsoft.com/office/word/2010/wordprocessingShape">
-                    <wps:wsp>
-                      <wps:cNvSpPr/>
-                      <wps:spPr>
-                        <a:xfrm>
-                          <a:off x="0" y="0"/>
-                          <a:ext cx="461866" cy="391886"/>
-                        </a:xfrm>
-                        <a:prstGeom prst="rect">
-                          <a:avLst/>
-                        </a:prstGeom>
-                        <a:noFill/>
-                        <a:ln>
-                          <a:solidFill>
-                            <a:schemeClr val="tx1"/>
-                          </a:solidFill>
-                        </a:ln>
-                      </wps:spPr>
-                      <wps:style>
-                        <a:lnRef idx="2">
-                          <a:schemeClr val="accent1">
-                            <a:shade val="50000"/>
-                          </a:schemeClr>
-                        </a:lnRef>
-                        <a:fillRef idx="1">
-                          <a:schemeClr val="accent1"/>
-                        </a:fillRef>
-                        <a:effectRef idx="0">
-                          <a:schemeClr val="accent1"/>
-                        </a:effectRef>
-                        <a:fontRef idx="minor">
-                          <a:schemeClr val="lt1"/>
-                        </a:fontRef>
-                      </wps:style>
-                      <wps:bodyPr rot="0" spcFirstLastPara="0" vertOverflow="overflow" horzOverflow="overflow" vert="horz" wrap="square" lIns="91440" tIns="45720" rIns="91440" bIns="45720" numCol="1" spcCol="0" rtlCol="0" fromWordArt="0" anchor="ctr" anchorCtr="0" forceAA="0" compatLnSpc="1">
-                        <a:prstTxWarp prst="textNoShape">
-                          <a:avLst/>
-                        </a:prstTxWarp>
-                        <a:noAutofit/>
-                      </wps:bodyPr>
-                    </wps:wsp>
-                  </a:graphicData>
-                </a:graphic>
-                <wp14:sizeRelV relativeFrom="margin">
-                  <wp14:pctHeight>0</wp14:pctHeight>
-                </wp14:sizeRelV>
-              </wp:anchor>
-            </w:drawing>
-          </mc:Choice>
-          <mc:Fallback>
-            <w:pict>
-              <v:rect w14:anchorId="13643D1D" id="Rechteck 10" o:spid="_x0000_s1026" style="position:absolute;margin-left:94.4pt;margin-top:251.05pt;width:36.35pt;height:30.85pt;z-index:251667456;visibility:visible;mso-wrap-style:square;mso-height-percent:0;mso-wrap-distance-left:9pt;mso-wrap-distance-top:0;mso-wrap-distance-right:9pt;mso-wrap-distance-bottom:0;mso-position-horizontal:absolute;mso-position-horizontal-relative:text;mso-position-vertical:absolute;mso-position-vertical-relative:text;mso-height-percent:0;mso-height-relative:margin;v-text-anchor:middle" o:gfxdata="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" filled="f" strokecolor="black [3213]" strokeweight="1pt"/>
-            </w:pict>
-          </mc:Fallback>
-        </mc:AlternateContent>
-      </w:r>
-      <w:r>
-        <w:rPr>
-          <w:noProof/>
-          <w:lang w:eastAsia="de-CH"/>
-        </w:rPr>
-        <w:drawing>
-          <wp:inline distT="0" distB="0" distL="0" distR="0" wp14:anchorId="6800F9B7" wp14:editId="0878BEC5">
-            <wp:extent cx="4118400" cy="3582000"/>
-            <wp:effectExtent l="0" t="0" r="0" b="0"/>
-            <wp:docPr id="5" name="Grafik 5"/>
-            <wp:cNvGraphicFramePr>
-              <a:graphicFrameLocks xmlns:a="http://schemas.openxmlformats.org/drawingml/2006/main" noChangeAspect="1"/>
-            </wp:cNvGraphicFramePr>
-            <a:graphic xmlns:a="http://schemas.openxmlformats.org/drawingml/2006/main">
-              <a:graphicData uri="http://schemas.openxmlformats.org/drawingml/2006/picture">
-                <pic:pic xmlns:pic="http://schemas.openxmlformats.org/drawingml/2006/picture">
-                  <pic:nvPicPr>
-                    <pic:cNvPr id="5" name="V1_Senden.png"/>
-                    <pic:cNvPicPr/>
-                  </pic:nvPicPr>
-                  <pic:blipFill>
-                    <a:blip r:embed="rId9" cstate="print">
-                      <a:extLst>
-                        <a:ext uri="{28A0092B-C50C-407E-A947-70E740481C1C}">
-                          <a14:useLocalDpi xmlns:a14="http://schemas.microsoft.com/office/drawing/2010/main" val="0"/>
-                        </a:ext>
-                      </a:extLst>
-                    </a:blip>
-                    <a:stretch>
-                      <a:fillRect/>
-                    </a:stretch>
-                  </pic:blipFill>
-                  <pic:spPr>
-                    <a:xfrm>
-                      <a:off x="0" y="0"/>
-                      <a:ext cx="4118400" cy="3582000"/>
-                    </a:xfrm>
-                    <a:prstGeom prst="rect">
-                      <a:avLst/>
-                    </a:prstGeom>
-                  </pic:spPr>
-                </pic:pic>
-              </a:graphicData>
-            </a:graphic>
-          </wp:inline>
-        </w:drawing>
-      </w:r>
-    </w:p>
-    <w:p>
-      <w:pPr>
-        <w:pStyle w:val="Beschriftung"/>
-      </w:pPr>
-      <w:r>
-        <w:t xml:space="preserve">Abbildung </w:t>
-      </w:r>
-      <w:fldSimple w:instr=" SEQ Abbildung \* ARABIC ">
-        <w:r>
-          <w:rPr>
-            <w:noProof/>
-          </w:rPr>
-          <w:t>5</w:t>
-        </w:r>
-      </w:fldSimple>
-      <w:r>
-        <w:t xml:space="preserve"> V1: Versuch zu Senden</w:t>
-      </w:r>
-    </w:p>
     <w:sectPr>
       <w:pgSz w:w="11906" w:h="16838"/>
-      <w:pgMar w:top="1417" w:right="1417" w:bottom="1134" w:left="1417" w:header="708" w:footer="708" w:gutter="0"/>
+      <w:pgMar w:top="720" w:right="720" w:bottom="720" w:left="720" w:header="708" w:footer="708" w:gutter="0"/>
       <w:cols w:space="708"/>
       <w:docGrid w:linePitch="360"/>
     </w:sectPr>
@@ -2425,6 +2531,16 @@
       <w:szCs w:val="18"/>
     </w:rPr>
   </w:style>
+  <w:style w:type="character" w:styleId="Platzhaltertext">
+    <w:name w:val="Placeholder Text"/>
+    <w:basedOn w:val="Absatz-Standardschriftart"/>
+    <w:uiPriority w:val="99"/>
+    <w:semiHidden/>
+    <w:rsid w:val="00C34624"/>
+    <w:rPr>
+      <w:color w:val="808080"/>
+    </w:rPr>
+  </w:style>
 </w:styles>
 </file>
 

</xml_diff>

<commit_message>
Messung Sensortag V3 added
Messprotokoll ergänzt
</commit_message>
<xml_diff>
--- a/Messung_Energie_Sensortag/Messprotokoll_Energie_Sensortag.docx
+++ b/Messung_Energie_Sensortag/Messprotokoll_Energie_Sensortag.docx
@@ -15,41 +15,48 @@
           <w:b/>
           <w:sz w:val="32"/>
         </w:rPr>
-        <w:t xml:space="preserve">Messung </w:t>
+        <w:t xml:space="preserve">    </w:t>
       </w:r>
       <w:r>
         <w:rPr>
           <w:b/>
           <w:sz w:val="32"/>
         </w:rPr>
-        <w:t>3</w:t>
+        <w:t xml:space="preserve">Messung </w:t>
       </w:r>
       <w:r>
         <w:rPr>
           <w:b/>
           <w:sz w:val="32"/>
         </w:rPr>
-        <w:t>:</w:t>
+        <w:t>3</w:t>
       </w:r>
       <w:r>
         <w:rPr>
           <w:b/>
           <w:sz w:val="32"/>
         </w:rPr>
-        <w:t xml:space="preserve"> </w:t>
+        <w:t>:</w:t>
       </w:r>
       <w:r>
         <w:rPr>
           <w:b/>
           <w:sz w:val="32"/>
         </w:rPr>
-        <w:t xml:space="preserve">Energiemessung </w:t>
+        <w:t xml:space="preserve"> </w:t>
       </w:r>
       <w:r>
         <w:rPr>
           <w:b/>
           <w:sz w:val="32"/>
         </w:rPr>
+        <w:t xml:space="preserve">Energiemessung </w:t>
+      </w:r>
+      <w:r>
+        <w:rPr>
+          <w:b/>
+          <w:sz w:val="32"/>
+        </w:rPr>
         <w:t>Sensortag</w:t>
       </w:r>
     </w:p>
@@ -58,10 +65,26 @@
         <w:t xml:space="preserve">Autor: </w:t>
       </w:r>
       <w:r>
+        <w:tab/>
+      </w:r>
+      <w:r>
+        <w:tab/>
+      </w:r>
+      <w:r>
         <w:t>Katrin Bächli</w:t>
       </w:r>
       <w:r>
-        <w:br/>
+        <w:t xml:space="preserve"> </w:t>
+      </w:r>
+      <w:r>
+        <w:tab/>
+      </w:r>
+      <w:r>
+        <w:tab/>
+      </w:r>
+    </w:p>
+    <w:p>
+      <w:r>
         <w:t>Messdat</w:t>
       </w:r>
       <w:r>
@@ -74,18 +97,31 @@
         <w:t xml:space="preserve"> </w:t>
       </w:r>
       <w:r>
+        <w:tab/>
+      </w:r>
+      <w:r>
         <w:t>10</w:t>
       </w:r>
       <w:r>
         <w:t>.3.16</w:t>
       </w:r>
-    </w:p>
+      <w:r>
+        <w:t>, 16.3.16,  24.4.16</w:t>
+      </w:r>
+    </w:p>
+    <w:p/>
     <w:p>
       <w:pPr>
         <w:pStyle w:val="berschrift2"/>
       </w:pPr>
       <w:r>
-        <w:t>1 Aufgabenstellung</w:t>
+        <w:t xml:space="preserve">1 </w:t>
+      </w:r>
+      <w:r>
+        <w:tab/>
+      </w:r>
+      <w:r>
+        <w:t>Aufgabenstellung</w:t>
       </w:r>
     </w:p>
     <w:p>
@@ -151,79 +187,145 @@
       </w:r>
     </w:p>
     <w:p>
-      <w:r>
-        <w:t>V0:</w:t>
+      <w:pPr>
+        <w:rPr>
+          <w:lang w:val="en-GB"/>
+        </w:rPr>
+      </w:pPr>
+      <w:r>
+        <w:t xml:space="preserve">V0: </w:t>
+      </w:r>
+      <w:r>
+        <w:tab/>
+      </w:r>
+      <w:r>
+        <w:t xml:space="preserve">Programm </w:t>
+      </w:r>
+      <w:proofErr w:type="spellStart"/>
+      <w:r>
+        <w:t>SimpleBroadcastBLE</w:t>
+      </w:r>
+      <w:proofErr w:type="spellEnd"/>
+      <w:r>
+        <w:t xml:space="preserve"> von </w:t>
+      </w:r>
+      <w:r>
+        <w:t>Dario Dündars</w:t>
+      </w:r>
+      <w:r>
+        <w:t xml:space="preserve">: </w:t>
+      </w:r>
+      <w:r>
+        <w:t>A</w:t>
+      </w:r>
+      <w:r>
+        <w:t xml:space="preserve">uf Knopfdruck </w:t>
+      </w:r>
+      <w:r>
+        <w:t>werden drei BLE-</w:t>
+      </w:r>
+      <w:proofErr w:type="spellStart"/>
+      <w:r>
+        <w:t>Packete</w:t>
+      </w:r>
+      <w:proofErr w:type="spellEnd"/>
+      <w:r>
+        <w:t xml:space="preserve"> sendet</w:t>
       </w:r>
       <w:r>
         <w:br/>
-        <w:t xml:space="preserve">Programm </w:t>
+      </w:r>
+      <w:r>
+        <w:t xml:space="preserve">V1: </w:t>
+      </w:r>
+      <w:r>
+        <w:tab/>
+      </w:r>
+      <w:r>
+        <w:t>Ausweitung der simplen BLE-</w:t>
       </w:r>
       <w:proofErr w:type="spellStart"/>
       <w:r>
-        <w:t>SimpleBroadcastBLE</w:t>
+        <w:t>Packete</w:t>
       </w:r>
       <w:proofErr w:type="spellEnd"/>
       <w:r>
-        <w:t xml:space="preserve"> von </w:t>
-      </w:r>
-      <w:r>
-        <w:t>Dario Dündars</w:t>
-      </w:r>
-      <w:r>
-        <w:t xml:space="preserve">: </w:t>
-      </w:r>
-      <w:r>
-        <w:t>A</w:t>
-      </w:r>
-      <w:r>
-        <w:t xml:space="preserve">uf Knopfdruck </w:t>
-      </w:r>
-      <w:r>
-        <w:t>werden drei BLE-</w:t>
-      </w:r>
-      <w:proofErr w:type="spellStart"/>
-      <w:r>
-        <w:t>Packete</w:t>
-      </w:r>
-      <w:proofErr w:type="spellEnd"/>
-      <w:r>
-        <w:t xml:space="preserve"> sendet</w:t>
+        <w:t xml:space="preserve"> durch Einlesen der GPIO</w:t>
+      </w:r>
+      <w:r>
+        <w:t>.</w:t>
       </w:r>
       <w:r>
         <w:br/>
       </w:r>
       <w:r>
+        <w:rPr>
+          <w:lang w:val="en-GB"/>
+        </w:rPr>
+        <w:t xml:space="preserve">V2: </w:t>
+      </w:r>
+      <w:r>
+        <w:rPr>
+          <w:lang w:val="en-GB"/>
+        </w:rPr>
+        <w:tab/>
+      </w:r>
+      <w:r>
+        <w:rPr>
+          <w:lang w:val="en-GB"/>
+        </w:rPr>
+        <w:t>BLE + RTC+GPIO: not working</w:t>
+      </w:r>
+      <w:r>
+        <w:rPr>
+          <w:lang w:val="en-GB"/>
+        </w:rPr>
         <w:br/>
       </w:r>
       <w:r>
-        <w:t>V1:</w:t>
-      </w:r>
-      <w:r>
-        <w:br/>
-      </w:r>
-      <w:r>
-        <w:t>Ausweitung der simplen BLE-</w:t>
-      </w:r>
-      <w:proofErr w:type="spellStart"/>
-      <w:r>
-        <w:t>Packete</w:t>
-      </w:r>
-      <w:proofErr w:type="spellEnd"/>
-      <w:r>
-        <w:t xml:space="preserve"> durch Einlesen der GPIO</w:t>
-      </w:r>
-      <w:r>
-        <w:t>.</w:t>
-      </w:r>
-    </w:p>
-    <w:p/>
+        <w:rPr>
+          <w:lang w:val="en-GB"/>
+        </w:rPr>
+        <w:t xml:space="preserve">V3_24: </w:t>
+      </w:r>
+      <w:r>
+        <w:rPr>
+          <w:lang w:val="en-GB"/>
+        </w:rPr>
+        <w:tab/>
+      </w:r>
+      <w:r>
+        <w:rPr>
+          <w:lang w:val="en-GB"/>
+        </w:rPr>
+        <w:t>BLE+RTC+GPIO: working, no power optimisation</w:t>
+      </w:r>
+    </w:p>
+    <w:p>
+      <w:pPr>
+        <w:rPr>
+          <w:lang w:val="en-GB"/>
+        </w:rPr>
+      </w:pPr>
+    </w:p>
     <w:p>
       <w:pPr>
         <w:pStyle w:val="berschrift2"/>
       </w:pPr>
       <w:r>
-        <w:t>2 Messschaltung/Messverfahren</w:t>
-      </w:r>
+        <w:t xml:space="preserve">2 </w:t>
+      </w:r>
+      <w:r>
+        <w:tab/>
+      </w:r>
+      <w:r>
+        <w:t>Messschaltung/Messverfahren</w:t>
+      </w:r>
+    </w:p>
+    <w:p>
+      <w:pPr>
+        <w:pStyle w:val="berschrift3"/>
+      </w:pPr>
     </w:p>
     <w:p>
       <w:pPr>
@@ -291,15 +393,7 @@
         </m:r>
       </m:oMath>
       <w:r>
-        <w:t>J für d</w:t>
-      </w:r>
-      <w:proofErr w:type="spellStart"/>
-      <w:r>
-        <w:t>ie</w:t>
-      </w:r>
-      <w:proofErr w:type="spellEnd"/>
-      <w:r>
-        <w:t xml:space="preserve"> Grundkonfiguration nicht wichtig ist.</w:t>
+        <w:t>J für die Grundkonfiguration nicht wichtig ist.</w:t>
       </w:r>
     </w:p>
     <w:p>
@@ -369,16 +463,416 @@
       <w:pPr>
         <w:pStyle w:val="Listenabsatz"/>
       </w:pPr>
+      <w:r>
+        <w:t xml:space="preserve"> </w:t>
+      </w:r>
     </w:p>
     <w:p>
       <w:pPr>
         <w:pStyle w:val="berschrift2"/>
       </w:pPr>
       <w:r>
-        <w:t>3 Ergebnis</w:t>
-      </w:r>
-      <w:r>
-        <w:br/>
+        <w:t xml:space="preserve">3 </w:t>
+      </w:r>
+      <w:r>
+        <w:tab/>
+        <w:t xml:space="preserve">Detaillierte </w:t>
+      </w:r>
+      <w:r>
+        <w:t>Messresultate</w:t>
+      </w:r>
+      <w:r>
+        <w:t xml:space="preserve"> </w:t>
+      </w:r>
+      <w:r>
+        <w:t>V3</w:t>
+      </w:r>
+    </w:p>
+    <w:tbl>
+      <w:tblPr>
+        <w:tblStyle w:val="Tabellenraster"/>
+        <w:tblW w:w="0" w:type="auto"/>
+        <w:tblLook w:val="04A0" w:firstRow="1" w:lastRow="0" w:firstColumn="1" w:lastColumn="0" w:noHBand="0" w:noVBand="1"/>
+      </w:tblPr>
+      <w:tblGrid>
+        <w:gridCol w:w="1980"/>
+        <w:gridCol w:w="1984"/>
+        <w:gridCol w:w="2268"/>
+        <w:gridCol w:w="3544"/>
+      </w:tblGrid>
+      <w:tr>
+        <w:tc>
+          <w:tcPr>
+            <w:tcW w:w="1980" w:type="dxa"/>
+          </w:tcPr>
+          <w:p/>
+        </w:tc>
+        <w:tc>
+          <w:tcPr>
+            <w:tcW w:w="1984" w:type="dxa"/>
+          </w:tcPr>
+          <w:p>
+            <w:r>
+              <w:t>∆</w:t>
+            </w:r>
+            <w:r>
+              <w:t xml:space="preserve"> t</w:t>
+            </w:r>
+            <w:r>
+              <w:t xml:space="preserve"> [ms]</w:t>
+            </w:r>
+          </w:p>
+        </w:tc>
+        <w:tc>
+          <w:tcPr>
+            <w:tcW w:w="2268" w:type="dxa"/>
+          </w:tcPr>
+          <w:p>
+            <m:oMath>
+              <m:acc>
+                <m:accPr>
+                  <m:chr m:val="̅"/>
+                  <m:ctrlPr>
+                    <w:rPr>
+                      <w:rFonts w:ascii="Cambria Math" w:hAnsi="Cambria Math"/>
+                      <w:i/>
+                    </w:rPr>
+                  </m:ctrlPr>
+                </m:accPr>
+                <m:e>
+                  <m:r>
+                    <w:rPr>
+                      <w:rFonts w:ascii="Cambria Math" w:hAnsi="Cambria Math"/>
+                    </w:rPr>
+                    <m:t>P</m:t>
+                  </m:r>
+                </m:e>
+              </m:acc>
+            </m:oMath>
+            <w:r>
+              <w:t xml:space="preserve"> [mW]</w:t>
+            </w:r>
+          </w:p>
+        </w:tc>
+        <w:tc>
+          <w:tcPr>
+            <w:tcW w:w="3544" w:type="dxa"/>
+          </w:tcPr>
+          <w:p>
+            <w:r>
+              <w:t>E [</w:t>
+            </w:r>
+            <m:oMath>
+              <m:r>
+                <w:rPr>
+                  <w:rFonts w:ascii="Cambria Math" w:hAnsi="Cambria Math"/>
+                </w:rPr>
+                <m:t>μJ</m:t>
+              </m:r>
+            </m:oMath>
+            <w:r>
+              <w:t>]</w:t>
+            </w:r>
+          </w:p>
+        </w:tc>
+      </w:tr>
+      <w:tr>
+        <w:tc>
+          <w:tcPr>
+            <w:tcW w:w="1980" w:type="dxa"/>
+          </w:tcPr>
+          <w:p>
+            <w:r>
+              <w:t>C laden</w:t>
+            </w:r>
+          </w:p>
+        </w:tc>
+        <w:tc>
+          <w:tcPr>
+            <w:tcW w:w="1984" w:type="dxa"/>
+          </w:tcPr>
+          <w:p>
+            <w:r>
+              <w:t xml:space="preserve">0.7 </w:t>
+            </w:r>
+          </w:p>
+        </w:tc>
+        <w:tc>
+          <w:tcPr>
+            <w:tcW w:w="2268" w:type="dxa"/>
+          </w:tcPr>
+          <w:p>
+            <w:r>
+              <w:t xml:space="preserve">32.4 </w:t>
+            </w:r>
+          </w:p>
+        </w:tc>
+        <w:tc>
+          <w:tcPr>
+            <w:tcW w:w="3544" w:type="dxa"/>
+          </w:tcPr>
+          <w:p>
+            <w:r>
+              <w:t xml:space="preserve">24.2 </w:t>
+            </w:r>
+          </w:p>
+        </w:tc>
+      </w:tr>
+      <w:tr>
+        <w:tc>
+          <w:tcPr>
+            <w:tcW w:w="1980" w:type="dxa"/>
+          </w:tcPr>
+          <w:p>
+            <w:proofErr w:type="spellStart"/>
+            <w:r>
+              <w:t>Init</w:t>
+            </w:r>
+            <w:proofErr w:type="spellEnd"/>
+            <w:r>
+              <w:t xml:space="preserve"> kurz</w:t>
+            </w:r>
+          </w:p>
+        </w:tc>
+        <w:tc>
+          <w:tcPr>
+            <w:tcW w:w="1984" w:type="dxa"/>
+          </w:tcPr>
+          <w:p>
+            <w:r>
+              <w:t xml:space="preserve">2 </w:t>
+            </w:r>
+          </w:p>
+        </w:tc>
+        <w:tc>
+          <w:tcPr>
+            <w:tcW w:w="2268" w:type="dxa"/>
+          </w:tcPr>
+          <w:p>
+            <w:r>
+              <w:t>12.8</w:t>
+            </w:r>
+            <w:r>
+              <w:t xml:space="preserve"> </w:t>
+            </w:r>
+          </w:p>
+        </w:tc>
+        <w:tc>
+          <w:tcPr>
+            <w:tcW w:w="3544" w:type="dxa"/>
+          </w:tcPr>
+          <w:p>
+            <w:r>
+              <w:t xml:space="preserve">26.6 </w:t>
+            </w:r>
+          </w:p>
+        </w:tc>
+      </w:tr>
+      <w:tr>
+        <w:tc>
+          <w:tcPr>
+            <w:tcW w:w="1980" w:type="dxa"/>
+          </w:tcPr>
+          <w:p>
+            <w:proofErr w:type="spellStart"/>
+            <w:r>
+              <w:t>Init</w:t>
+            </w:r>
+            <w:proofErr w:type="spellEnd"/>
+            <w:r>
+              <w:t xml:space="preserve"> lang</w:t>
+            </w:r>
+          </w:p>
+        </w:tc>
+        <w:tc>
+          <w:tcPr>
+            <w:tcW w:w="1984" w:type="dxa"/>
+          </w:tcPr>
+          <w:p>
+            <w:r>
+              <w:t xml:space="preserve">3.5 </w:t>
+            </w:r>
+          </w:p>
+        </w:tc>
+        <w:tc>
+          <w:tcPr>
+            <w:tcW w:w="2268" w:type="dxa"/>
+          </w:tcPr>
+          <w:p>
+            <w:r>
+              <w:t>11.4</w:t>
+            </w:r>
+            <w:r>
+              <w:t xml:space="preserve"> </w:t>
+            </w:r>
+          </w:p>
+        </w:tc>
+        <w:tc>
+          <w:tcPr>
+            <w:tcW w:w="3544" w:type="dxa"/>
+          </w:tcPr>
+          <w:p>
+            <w:r>
+              <w:t xml:space="preserve">40 </w:t>
+            </w:r>
+          </w:p>
+        </w:tc>
+      </w:tr>
+      <w:tr>
+        <w:tc>
+          <w:tcPr>
+            <w:tcW w:w="1980" w:type="dxa"/>
+          </w:tcPr>
+          <w:p>
+            <w:r>
+              <w:t>BLE senden</w:t>
+            </w:r>
+          </w:p>
+        </w:tc>
+        <w:tc>
+          <w:tcPr>
+            <w:tcW w:w="1984" w:type="dxa"/>
+          </w:tcPr>
+          <w:p>
+            <w:r>
+              <w:t xml:space="preserve">2 </w:t>
+            </w:r>
+          </w:p>
+        </w:tc>
+        <w:tc>
+          <w:tcPr>
+            <w:tcW w:w="2268" w:type="dxa"/>
+          </w:tcPr>
+          <w:p>
+            <w:r>
+              <w:t xml:space="preserve">14.3 </w:t>
+            </w:r>
+          </w:p>
+        </w:tc>
+        <w:tc>
+          <w:tcPr>
+            <w:tcW w:w="3544" w:type="dxa"/>
+          </w:tcPr>
+          <w:p>
+            <w:r>
+              <w:t xml:space="preserve">29 </w:t>
+            </w:r>
+          </w:p>
+        </w:tc>
+      </w:tr>
+      <w:tr>
+        <w:tc>
+          <w:tcPr>
+            <w:tcW w:w="1980" w:type="dxa"/>
+          </w:tcPr>
+          <w:p>
+            <w:proofErr w:type="spellStart"/>
+            <w:r>
+              <w:t>Init</w:t>
+            </w:r>
+            <w:proofErr w:type="spellEnd"/>
+            <w:r>
+              <w:t xml:space="preserve"> + Senden</w:t>
+            </w:r>
+          </w:p>
+        </w:tc>
+        <w:tc>
+          <w:tcPr>
+            <w:tcW w:w="1984" w:type="dxa"/>
+          </w:tcPr>
+          <w:p>
+            <w:r>
+              <w:t xml:space="preserve">5.5 </w:t>
+            </w:r>
+          </w:p>
+        </w:tc>
+        <w:tc>
+          <w:tcPr>
+            <w:tcW w:w="2268" w:type="dxa"/>
+          </w:tcPr>
+          <w:p>
+            <w:r>
+              <w:t>12</w:t>
+            </w:r>
+            <w:r>
+              <w:t xml:space="preserve">.4 </w:t>
+            </w:r>
+          </w:p>
+        </w:tc>
+        <w:tc>
+          <w:tcPr>
+            <w:tcW w:w="3544" w:type="dxa"/>
+          </w:tcPr>
+          <w:p>
+            <w:r>
+              <w:t xml:space="preserve">69 </w:t>
+            </w:r>
+          </w:p>
+        </w:tc>
+      </w:tr>
+      <w:tr>
+        <w:tc>
+          <w:tcPr>
+            <w:tcW w:w="1980" w:type="dxa"/>
+          </w:tcPr>
+          <w:p>
+            <w:r>
+              <w:t>Total</w:t>
+            </w:r>
+            <w:r>
+              <w:t xml:space="preserve"> </w:t>
+            </w:r>
+            <w:proofErr w:type="spellStart"/>
+            <w:r>
+              <w:t>Init</w:t>
+            </w:r>
+            <w:proofErr w:type="spellEnd"/>
+            <w:r>
+              <w:t xml:space="preserve"> + Senden</w:t>
+            </w:r>
+          </w:p>
+        </w:tc>
+        <w:tc>
+          <w:tcPr>
+            <w:tcW w:w="1984" w:type="dxa"/>
+          </w:tcPr>
+          <w:p>
+            <w:r>
+              <w:t xml:space="preserve">6.2 </w:t>
+            </w:r>
+          </w:p>
+        </w:tc>
+        <w:tc>
+          <w:tcPr>
+            <w:tcW w:w="2268" w:type="dxa"/>
+          </w:tcPr>
+          <w:p/>
+        </w:tc>
+        <w:tc>
+          <w:tcPr>
+            <w:tcW w:w="3544" w:type="dxa"/>
+          </w:tcPr>
+          <w:p>
+            <w:r>
+              <w:t xml:space="preserve">93.2 </w:t>
+            </w:r>
+          </w:p>
+        </w:tc>
+      </w:tr>
+    </w:tbl>
+    <w:p/>
+    <w:p>
+      <w:pPr>
+        <w:pStyle w:val="berschrift2"/>
+      </w:pPr>
+      <w:r>
+        <w:t xml:space="preserve">4 </w:t>
+      </w:r>
+      <w:r>
+        <w:tab/>
+      </w:r>
+      <w:r>
+        <w:t>Messresultate nach Versionen</w:t>
       </w:r>
     </w:p>
     <w:tbl>
@@ -389,12 +883,12 @@
       </w:tblPr>
       <w:tblGrid>
         <w:gridCol w:w="896"/>
-        <w:gridCol w:w="942"/>
-        <w:gridCol w:w="1558"/>
-        <w:gridCol w:w="1559"/>
-        <w:gridCol w:w="708"/>
-        <w:gridCol w:w="1700"/>
-        <w:gridCol w:w="2413"/>
+        <w:gridCol w:w="1004"/>
+        <w:gridCol w:w="1545"/>
+        <w:gridCol w:w="1550"/>
+        <w:gridCol w:w="707"/>
+        <w:gridCol w:w="1687"/>
+        <w:gridCol w:w="2387"/>
       </w:tblGrid>
       <w:tr>
         <w:tc>
@@ -409,7 +903,7 @@
         </w:tc>
         <w:tc>
           <w:tcPr>
-            <w:tcW w:w="942" w:type="dxa"/>
+            <w:tcW w:w="1004" w:type="dxa"/>
           </w:tcPr>
           <w:p>
             <w:r>
@@ -419,7 +913,7 @@
         </w:tc>
         <w:tc>
           <w:tcPr>
-            <w:tcW w:w="1558" w:type="dxa"/>
+            <w:tcW w:w="1545" w:type="dxa"/>
           </w:tcPr>
           <w:p>
             <w:r>
@@ -429,7 +923,7 @@
         </w:tc>
         <w:tc>
           <w:tcPr>
-            <w:tcW w:w="1559" w:type="dxa"/>
+            <w:tcW w:w="1550" w:type="dxa"/>
           </w:tcPr>
           <w:p>
             <w:r>
@@ -439,7 +933,7 @@
         </w:tc>
         <w:tc>
           <w:tcPr>
-            <w:tcW w:w="708" w:type="dxa"/>
+            <w:tcW w:w="707" w:type="dxa"/>
           </w:tcPr>
           <w:p>
             <w:r>
@@ -449,7 +943,7 @@
         </w:tc>
         <w:tc>
           <w:tcPr>
-            <w:tcW w:w="1700" w:type="dxa"/>
+            <w:tcW w:w="1687" w:type="dxa"/>
           </w:tcPr>
           <w:p>
             <w:r>
@@ -462,7 +956,7 @@
         </w:tc>
         <w:tc>
           <w:tcPr>
-            <w:tcW w:w="2413" w:type="dxa"/>
+            <w:tcW w:w="2387" w:type="dxa"/>
           </w:tcPr>
           <w:p>
             <w:r>
@@ -495,7 +989,7 @@
         </w:tc>
         <w:tc>
           <w:tcPr>
-            <w:tcW w:w="942" w:type="dxa"/>
+            <w:tcW w:w="1004" w:type="dxa"/>
           </w:tcPr>
           <w:p>
             <w:r>
@@ -505,7 +999,7 @@
         </w:tc>
         <w:tc>
           <w:tcPr>
-            <w:tcW w:w="1558" w:type="dxa"/>
+            <w:tcW w:w="1545" w:type="dxa"/>
           </w:tcPr>
           <w:p>
             <w:r>
@@ -515,7 +1009,7 @@
         </w:tc>
         <w:tc>
           <w:tcPr>
-            <w:tcW w:w="1559" w:type="dxa"/>
+            <w:tcW w:w="1550" w:type="dxa"/>
           </w:tcPr>
           <w:p>
             <w:r>
@@ -525,7 +1019,7 @@
         </w:tc>
         <w:tc>
           <w:tcPr>
-            <w:tcW w:w="708" w:type="dxa"/>
+            <w:tcW w:w="707" w:type="dxa"/>
           </w:tcPr>
           <w:p>
             <w:r>
@@ -535,122 +1029,11 @@
         </w:tc>
         <w:tc>
           <w:tcPr>
-            <w:tcW w:w="1700" w:type="dxa"/>
+            <w:tcW w:w="1687" w:type="dxa"/>
           </w:tcPr>
           <w:p>
             <w:r>
               <w:t xml:space="preserve">33 </w:t>
-            </w:r>
-            <m:oMath>
-              <m:r>
-                <w:rPr>
-                  <w:rFonts w:ascii="Cambria Math" w:hAnsi="Cambria Math"/>
-                </w:rPr>
-                <m:t>μ</m:t>
-              </m:r>
-              <m:r>
-                <w:rPr>
-                  <w:rFonts w:ascii="Cambria Math" w:hAnsi="Cambria Math"/>
-                </w:rPr>
-                <m:t>J</m:t>
-              </m:r>
-            </m:oMath>
-          </w:p>
-        </w:tc>
-        <w:tc>
-          <w:tcPr>
-            <w:tcW w:w="2413" w:type="dxa"/>
-          </w:tcPr>
-          <w:p/>
-        </w:tc>
-      </w:tr>
-      <w:tr>
-        <w:tc>
-          <w:tcPr>
-            <w:tcW w:w="896" w:type="dxa"/>
-          </w:tcPr>
-          <w:p>
-            <w:r>
-              <w:t>V1</w:t>
-            </w:r>
-          </w:p>
-        </w:tc>
-        <w:tc>
-          <w:tcPr>
-            <w:tcW w:w="942" w:type="dxa"/>
-          </w:tcPr>
-          <w:p>
-            <w:r>
-              <w:t>16</w:t>
-            </w:r>
-            <w:bookmarkStart w:id="0" w:name="_GoBack"/>
-            <w:bookmarkEnd w:id="0"/>
-            <w:r>
-              <w:t>.3.16</w:t>
-            </w:r>
-          </w:p>
-        </w:tc>
-        <w:tc>
-          <w:tcPr>
-            <w:tcW w:w="1558" w:type="dxa"/>
-          </w:tcPr>
-          <w:p>
-            <w:r>
-              <w:t>Ja</w:t>
-            </w:r>
-          </w:p>
-        </w:tc>
-        <w:tc>
-          <w:tcPr>
-            <w:tcW w:w="1559" w:type="dxa"/>
-          </w:tcPr>
-          <w:p>
-            <w:r>
-              <w:t>Ja</w:t>
-            </w:r>
-          </w:p>
-        </w:tc>
-        <w:tc>
-          <w:tcPr>
-            <w:tcW w:w="708" w:type="dxa"/>
-          </w:tcPr>
-          <w:p>
-            <w:r>
-              <w:t>Nein</w:t>
-            </w:r>
-          </w:p>
-        </w:tc>
-        <w:tc>
-          <w:tcPr>
-            <w:tcW w:w="1700" w:type="dxa"/>
-          </w:tcPr>
-          <w:p>
-            <w:r>
-              <w:t xml:space="preserve">32  </w:t>
-            </w:r>
-            <m:oMath>
-              <m:r>
-                <w:rPr>
-                  <w:rFonts w:ascii="Cambria Math" w:hAnsi="Cambria Math"/>
-                </w:rPr>
-                <m:t>μ</m:t>
-              </m:r>
-              <m:r>
-                <w:rPr>
-                  <w:rFonts w:ascii="Cambria Math" w:hAnsi="Cambria Math"/>
-                </w:rPr>
-                <m:t>J</m:t>
-              </m:r>
-            </m:oMath>
-          </w:p>
-        </w:tc>
-        <w:tc>
-          <w:tcPr>
-            <w:tcW w:w="2413" w:type="dxa"/>
-          </w:tcPr>
-          <w:p>
-            <w:r>
-              <w:t xml:space="preserve">126 </w:t>
             </w:r>
             <m:oMath>
               <m:r>
@@ -662,6 +1045,23 @@
             </m:oMath>
           </w:p>
         </w:tc>
+        <w:tc>
+          <w:tcPr>
+            <w:tcW w:w="2387" w:type="dxa"/>
+          </w:tcPr>
+          <w:p>
+            <w:pPr>
+              <w:pStyle w:val="Listenabsatz"/>
+              <w:numPr>
+                <w:ilvl w:val="0"/>
+                <w:numId w:val="3"/>
+              </w:numPr>
+            </w:pPr>
+            <w:r>
+              <w:t xml:space="preserve">- </w:t>
+            </w:r>
+          </w:p>
+        </w:tc>
       </w:tr>
       <w:tr>
         <w:tc>
@@ -670,45 +1070,216 @@
           </w:tcPr>
           <w:p>
             <w:r>
-              <w:t>V2</w:t>
-            </w:r>
-          </w:p>
-        </w:tc>
-        <w:tc>
-          <w:tcPr>
-            <w:tcW w:w="942" w:type="dxa"/>
-          </w:tcPr>
-          <w:p/>
-        </w:tc>
-        <w:tc>
-          <w:tcPr>
-            <w:tcW w:w="1558" w:type="dxa"/>
-          </w:tcPr>
-          <w:p/>
-        </w:tc>
-        <w:tc>
-          <w:tcPr>
-            <w:tcW w:w="1559" w:type="dxa"/>
-          </w:tcPr>
-          <w:p/>
-        </w:tc>
-        <w:tc>
-          <w:tcPr>
-            <w:tcW w:w="708" w:type="dxa"/>
-          </w:tcPr>
-          <w:p/>
-        </w:tc>
-        <w:tc>
-          <w:tcPr>
-            <w:tcW w:w="1700" w:type="dxa"/>
-          </w:tcPr>
-          <w:p/>
-        </w:tc>
-        <w:tc>
-          <w:tcPr>
-            <w:tcW w:w="2413" w:type="dxa"/>
-          </w:tcPr>
-          <w:p/>
+              <w:t>V1</w:t>
+            </w:r>
+          </w:p>
+        </w:tc>
+        <w:tc>
+          <w:tcPr>
+            <w:tcW w:w="1004" w:type="dxa"/>
+          </w:tcPr>
+          <w:p>
+            <w:r>
+              <w:t>16</w:t>
+            </w:r>
+            <w:r>
+              <w:t>.3.16</w:t>
+            </w:r>
+          </w:p>
+        </w:tc>
+        <w:tc>
+          <w:tcPr>
+            <w:tcW w:w="1545" w:type="dxa"/>
+          </w:tcPr>
+          <w:p>
+            <w:r>
+              <w:t>Ja</w:t>
+            </w:r>
+          </w:p>
+        </w:tc>
+        <w:tc>
+          <w:tcPr>
+            <w:tcW w:w="1550" w:type="dxa"/>
+          </w:tcPr>
+          <w:p>
+            <w:r>
+              <w:t>Ja</w:t>
+            </w:r>
+          </w:p>
+        </w:tc>
+        <w:tc>
+          <w:tcPr>
+            <w:tcW w:w="707" w:type="dxa"/>
+          </w:tcPr>
+          <w:p>
+            <w:r>
+              <w:t>Nein</w:t>
+            </w:r>
+          </w:p>
+        </w:tc>
+        <w:tc>
+          <w:tcPr>
+            <w:tcW w:w="1687" w:type="dxa"/>
+          </w:tcPr>
+          <w:p>
+            <w:r>
+              <w:t xml:space="preserve">32  </w:t>
+            </w:r>
+            <m:oMath>
+              <m:r>
+                <w:rPr>
+                  <w:rFonts w:ascii="Cambria Math" w:hAnsi="Cambria Math"/>
+                </w:rPr>
+                <m:t>μJ</m:t>
+              </m:r>
+            </m:oMath>
+          </w:p>
+        </w:tc>
+        <w:tc>
+          <w:tcPr>
+            <w:tcW w:w="2387" w:type="dxa"/>
+          </w:tcPr>
+          <w:p>
+            <w:r>
+              <w:t xml:space="preserve">126 </w:t>
+            </w:r>
+            <m:oMath>
+              <m:r>
+                <w:rPr>
+                  <w:rFonts w:ascii="Cambria Math" w:hAnsi="Cambria Math"/>
+                </w:rPr>
+                <m:t>μJ</m:t>
+              </m:r>
+            </m:oMath>
+            <w:r>
+              <w:rPr>
+                <w:rFonts w:eastAsiaTheme="minorEastAsia"/>
+              </w:rPr>
+              <w:t xml:space="preserve"> / </w:t>
+            </w:r>
+            <w:r>
+              <w:t>∆</w:t>
+            </w:r>
+            <w:r>
+              <w:rPr>
+                <w:rFonts w:eastAsiaTheme="minorEastAsia"/>
+              </w:rPr>
+              <w:t>t = 12.8 ms</w:t>
+            </w:r>
+          </w:p>
+        </w:tc>
+      </w:tr>
+      <w:tr>
+        <w:tc>
+          <w:tcPr>
+            <w:tcW w:w="896" w:type="dxa"/>
+          </w:tcPr>
+          <w:p>
+            <w:r>
+              <w:t>V3</w:t>
+            </w:r>
+          </w:p>
+        </w:tc>
+        <w:tc>
+          <w:tcPr>
+            <w:tcW w:w="1004" w:type="dxa"/>
+          </w:tcPr>
+          <w:p>
+            <w:r>
+              <w:t>22.4.16</w:t>
+            </w:r>
+          </w:p>
+        </w:tc>
+        <w:tc>
+          <w:tcPr>
+            <w:tcW w:w="1545" w:type="dxa"/>
+          </w:tcPr>
+          <w:p>
+            <w:r>
+              <w:t>Ja</w:t>
+            </w:r>
+          </w:p>
+        </w:tc>
+        <w:tc>
+          <w:tcPr>
+            <w:tcW w:w="1550" w:type="dxa"/>
+          </w:tcPr>
+          <w:p>
+            <w:r>
+              <w:t>Ja. Nicht optimiert</w:t>
+            </w:r>
+          </w:p>
+        </w:tc>
+        <w:tc>
+          <w:tcPr>
+            <w:tcW w:w="707" w:type="dxa"/>
+          </w:tcPr>
+          <w:p>
+            <w:r>
+              <w:t>Nein</w:t>
+            </w:r>
+          </w:p>
+        </w:tc>
+        <w:tc>
+          <w:tcPr>
+            <w:tcW w:w="1687" w:type="dxa"/>
+          </w:tcPr>
+          <w:p>
+            <w:r>
+              <w:t>29</w:t>
+            </w:r>
+            <w:r>
+              <w:t xml:space="preserve">  </w:t>
+            </w:r>
+            <m:oMath>
+              <m:r>
+                <w:rPr>
+                  <w:rFonts w:ascii="Cambria Math" w:hAnsi="Cambria Math"/>
+                </w:rPr>
+                <m:t>μJ</m:t>
+              </m:r>
+            </m:oMath>
+          </w:p>
+        </w:tc>
+        <w:tc>
+          <w:tcPr>
+            <w:tcW w:w="2387" w:type="dxa"/>
+          </w:tcPr>
+          <w:p>
+            <w:pPr>
+              <w:pStyle w:val="Listenabsatz"/>
+              <w:numPr>
+                <w:ilvl w:val="0"/>
+                <w:numId w:val="3"/>
+              </w:numPr>
+            </w:pPr>
+            <w:r>
+              <w:t xml:space="preserve">93.2 </w:t>
+            </w:r>
+            <m:oMath>
+              <m:r>
+                <w:rPr>
+                  <w:rFonts w:ascii="Cambria Math" w:hAnsi="Cambria Math"/>
+                </w:rPr>
+                <m:t>μJ</m:t>
+              </m:r>
+            </m:oMath>
+            <w:r>
+              <w:rPr>
+                <w:rFonts w:eastAsiaTheme="minorEastAsia"/>
+              </w:rPr>
+              <w:t xml:space="preserve"> / </w:t>
+            </w:r>
+            <w:r>
+              <w:t>∆</w:t>
+            </w:r>
+            <w:r>
+              <w:rPr>
+                <w:rFonts w:eastAsiaTheme="minorEastAsia"/>
+              </w:rPr>
+              <w:t>t = 6.2 ms</w:t>
+            </w:r>
+          </w:p>
         </w:tc>
       </w:tr>
     </w:tbl>
@@ -722,11 +1293,16 @@
         <w:pStyle w:val="berschrift2"/>
       </w:pPr>
       <w:r>
-        <w:t>4</w:t>
+        <w:t>5</w:t>
+      </w:r>
+      <w:r>
+        <w:tab/>
       </w:r>
       <w:r>
         <w:t xml:space="preserve"> Inventar</w:t>
       </w:r>
+      <w:bookmarkStart w:id="0" w:name="_GoBack"/>
+      <w:bookmarkEnd w:id="0"/>
     </w:p>
     <w:p>
       <w:pPr>
@@ -834,16 +1410,20 @@
       <w:pPr>
         <w:keepNext/>
         <w:rPr>
-          <w:lang w:val="en-GB"/>
-        </w:rPr>
+          <w:b/>
+        </w:rPr>
+      </w:pPr>
+    </w:p>
+    <w:p>
+      <w:pPr>
+        <w:keepNext/>
       </w:pPr>
       <w:r>
         <w:rPr>
           <w:b/>
           <w:noProof/>
-          <w:lang w:eastAsia="de-CH"/>
-        </w:rPr>
-        <w:lastRenderedPageBreak/>
+          <w:lang w:val="en-GB" w:eastAsia="en-GB"/>
+        </w:rPr>
         <mc:AlternateContent>
           <mc:Choice Requires="wps">
             <w:drawing>
@@ -917,49 +1497,20 @@
           </mc:Fallback>
         </mc:AlternateContent>
       </w:r>
-      <w:proofErr w:type="spellStart"/>
       <w:r>
         <w:rPr>
           <w:b/>
-          <w:lang w:val="en-GB"/>
-        </w:rPr>
-        <w:t>S</w:t>
+        </w:rPr>
+        <w:t>Senden V0</w:t>
       </w:r>
       <w:r>
         <w:rPr>
           <w:b/>
-          <w:lang w:val="en-GB"/>
-        </w:rPr>
-        <w:t>enden</w:t>
-      </w:r>
-      <w:proofErr w:type="spellEnd"/>
-      <w:r>
-        <w:rPr>
-          <w:b/>
-          <w:lang w:val="en-GB"/>
-        </w:rPr>
-        <w:t xml:space="preserve"> V0</w:t>
-      </w:r>
-      <w:r>
-        <w:rPr>
-          <w:b/>
-          <w:lang w:val="en-GB"/>
         </w:rPr>
         <w:br/>
       </w:r>
-      <w:proofErr w:type="spellStart"/>
-      <w:r>
-        <w:rPr>
-          <w:lang w:val="en-GB"/>
-        </w:rPr>
-        <w:t>Messung</w:t>
-      </w:r>
-      <w:proofErr w:type="spellEnd"/>
-      <w:r>
-        <w:rPr>
-          <w:lang w:val="en-GB"/>
-        </w:rPr>
-        <w:t xml:space="preserve"> 10.3.16</w:t>
+      <w:r>
+        <w:t>Messung 10.3.16</w:t>
       </w:r>
       <w:r>
         <w:br/>
@@ -967,7 +1518,7 @@
       <w:r>
         <w:rPr>
           <w:noProof/>
-          <w:lang w:eastAsia="de-CH"/>
+          <w:lang w:val="en-GB" w:eastAsia="en-GB"/>
         </w:rPr>
         <w:drawing>
           <wp:inline distT="0" distB="0" distL="0" distR="0" wp14:anchorId="35E11D87" wp14:editId="18369C29">
@@ -1019,27 +1570,14 @@
       <w:r>
         <w:t xml:space="preserve">Abbildung </w:t>
       </w:r>
-      <w:r>
-        <w:fldChar w:fldCharType="begin"/>
-      </w:r>
-      <w:r>
-        <w:instrText xml:space="preserve"> SEQ Abbildung \* ARABIC </w:instrText>
-      </w:r>
-      <w:r>
-        <w:fldChar w:fldCharType="separate"/>
-      </w:r>
-      <w:r>
-        <w:rPr>
-          <w:noProof/>
-        </w:rPr>
-        <w:t>3</w:t>
-      </w:r>
-      <w:r>
-        <w:rPr>
-          <w:noProof/>
-        </w:rPr>
-        <w:fldChar w:fldCharType="end"/>
-      </w:r>
+      <w:fldSimple w:instr=" SEQ Abbildung \* ARABIC ">
+        <w:r>
+          <w:rPr>
+            <w:noProof/>
+          </w:rPr>
+          <w:t>3</w:t>
+        </w:r>
+      </w:fldSimple>
       <w:r>
         <w:t>: V0 Sendevorgang</w:t>
       </w:r>
@@ -1090,8 +1628,9 @@
         <w:rPr>
           <w:b/>
           <w:noProof/>
-          <w:lang w:eastAsia="de-CH"/>
-        </w:rPr>
+          <w:lang w:val="en-GB" w:eastAsia="en-GB"/>
+        </w:rPr>
+        <w:lastRenderedPageBreak/>
         <mc:AlternateContent>
           <mc:Choice Requires="wps">
             <w:drawing>
@@ -1180,7 +1719,7 @@
       <w:r>
         <w:rPr>
           <w:noProof/>
-          <w:lang w:eastAsia="de-CH"/>
+          <w:lang w:val="en-GB" w:eastAsia="en-GB"/>
         </w:rPr>
         <w:drawing>
           <wp:inline distT="0" distB="0" distL="0" distR="0" wp14:anchorId="105BC5E6" wp14:editId="2BC3B4D7">
@@ -1232,27 +1771,14 @@
       <w:r>
         <w:t xml:space="preserve">Abbildung </w:t>
       </w:r>
-      <w:r>
-        <w:fldChar w:fldCharType="begin"/>
-      </w:r>
-      <w:r>
-        <w:instrText xml:space="preserve"> SEQ Abbildung \* ARABIC </w:instrText>
-      </w:r>
-      <w:r>
-        <w:fldChar w:fldCharType="separate"/>
-      </w:r>
-      <w:r>
-        <w:rPr>
-          <w:noProof/>
-        </w:rPr>
-        <w:t>4</w:t>
-      </w:r>
-      <w:r>
-        <w:rPr>
-          <w:noProof/>
-        </w:rPr>
-        <w:fldChar w:fldCharType="end"/>
-      </w:r>
+      <w:fldSimple w:instr=" SEQ Abbildung \* ARABIC ">
+        <w:r>
+          <w:rPr>
+            <w:noProof/>
+          </w:rPr>
+          <w:t>4</w:t>
+        </w:r>
+      </w:fldSimple>
       <w:r>
         <w:t xml:space="preserve"> V1 </w:t>
       </w:r>
@@ -1277,7 +1803,6 @@
           <w:noProof/>
           <w:lang w:eastAsia="de-CH"/>
         </w:rPr>
-        <w:lastRenderedPageBreak/>
         <w:t>Init und Senden V1</w:t>
       </w:r>
     </w:p>
@@ -1292,7 +1817,7 @@
         <w:rPr>
           <w:b/>
           <w:noProof/>
-          <w:lang w:eastAsia="de-CH"/>
+          <w:lang w:val="en-GB" w:eastAsia="en-GB"/>
         </w:rPr>
         <mc:AlternateContent>
           <mc:Choice Requires="wps">
@@ -1370,7 +1895,7 @@
       <w:r>
         <w:rPr>
           <w:noProof/>
-          <w:lang w:eastAsia="de-CH"/>
+          <w:lang w:val="en-GB" w:eastAsia="en-GB"/>
         </w:rPr>
         <w:drawing>
           <wp:inline distT="0" distB="0" distL="0" distR="0" wp14:anchorId="519EB416" wp14:editId="506F8808">
@@ -1489,8 +2014,9 @@
         <w:rPr>
           <w:b/>
           <w:noProof/>
-          <w:lang w:eastAsia="de-CH"/>
-        </w:rPr>
+          <w:lang w:val="en-GB" w:eastAsia="en-GB"/>
+        </w:rPr>
+        <w:lastRenderedPageBreak/>
         <mc:AlternateContent>
           <mc:Choice Requires="wps">
             <w:drawing>
@@ -1568,7 +2094,7 @@
         <w:rPr>
           <w:b/>
           <w:noProof/>
-          <w:lang w:eastAsia="de-CH"/>
+          <w:lang w:val="en-GB" w:eastAsia="en-GB"/>
         </w:rPr>
         <w:drawing>
           <wp:inline distT="0" distB="0" distL="0" distR="0" wp14:anchorId="7740194E" wp14:editId="7117BAE5">
@@ -1620,27 +2146,14 @@
       <w:r>
         <w:t xml:space="preserve">Abbildung </w:t>
       </w:r>
-      <w:r>
-        <w:fldChar w:fldCharType="begin"/>
-      </w:r>
-      <w:r>
-        <w:instrText xml:space="preserve"> SEQ Abbildung \* ARABIC </w:instrText>
-      </w:r>
-      <w:r>
-        <w:fldChar w:fldCharType="separate"/>
-      </w:r>
-      <w:r>
-        <w:rPr>
-          <w:noProof/>
-        </w:rPr>
-        <w:t>2</w:t>
-      </w:r>
-      <w:r>
-        <w:rPr>
-          <w:noProof/>
-        </w:rPr>
-        <w:fldChar w:fldCharType="end"/>
-      </w:r>
+      <w:fldSimple w:instr=" SEQ Abbildung \* ARABIC ">
+        <w:r>
+          <w:rPr>
+            <w:noProof/>
+          </w:rPr>
+          <w:t>2</w:t>
+        </w:r>
+      </w:fldSimple>
       <w:r>
         <w:t xml:space="preserve">: V0 - Standby Modus mit einem </w:t>
       </w:r>

</xml_diff>